<commit_message>
report updates to match requirements
</commit_message>
<xml_diff>
--- a/Звіт.docx
+++ b/Звіт.docx
@@ -6969,8 +6969,8 @@
       <w:pPr>
         <w:pStyle w:val="Heading1"/>
       </w:pPr>
-      <w:bookmarkStart w:id="5" w:name="_Toc216561880"/>
-      <w:bookmarkStart w:id="6" w:name="_Toc217308793"/>
+      <w:bookmarkStart w:id="5" w:name="_Toc217308793"/>
+      <w:bookmarkStart w:id="6" w:name="_Toc216561880"/>
       <w:r>
         <w:lastRenderedPageBreak/>
         <w:t>РОЗДІЛ 1. Аналіз відомих підходів й аналогічних рішень.</w:t>
@@ -6984,7 +6984,7 @@
       <w:r>
         <w:t>.</w:t>
       </w:r>
-      <w:bookmarkEnd w:id="6"/>
+      <w:bookmarkEnd w:id="5"/>
     </w:p>
     <w:p>
       <w:pPr>
@@ -6995,7 +6995,7 @@
       <w:r>
         <w:t xml:space="preserve">1.1. </w:t>
       </w:r>
-      <w:bookmarkEnd w:id="5"/>
+      <w:bookmarkEnd w:id="6"/>
       <w:r>
         <w:t xml:space="preserve">Аналіз </w:t>
       </w:r>
@@ -9501,8 +9501,8 @@
           <w:lang w:val="uk-UA"/>
         </w:rPr>
       </w:pPr>
-      <w:bookmarkStart w:id="12" w:name="_Toc216561883"/>
-      <w:bookmarkStart w:id="13" w:name="_Toc217308799"/>
+      <w:bookmarkStart w:id="12" w:name="_Toc217308799"/>
+      <w:bookmarkStart w:id="13" w:name="_Toc216561883"/>
       <w:r>
         <w:rPr>
           <w:rFonts w:eastAsia="Times New Roman"/>
@@ -9525,7 +9525,7 @@
         </w:rPr>
         <w:t>. Формування функціональних і нефункціональних вимог</w:t>
       </w:r>
-      <w:bookmarkEnd w:id="13"/>
+      <w:bookmarkEnd w:id="12"/>
     </w:p>
     <w:p>
       <w:pPr>
@@ -10486,7 +10486,7 @@
         <w:pStyle w:val="Heading1"/>
       </w:pPr>
       <w:bookmarkStart w:id="16" w:name="_Toc217308802"/>
-      <w:bookmarkEnd w:id="12"/>
+      <w:bookmarkEnd w:id="13"/>
       <w:r>
         <w:lastRenderedPageBreak/>
         <w:t>РОЗДІЛ 2. Проєктування архітектури програмного застосунку</w:t>
@@ -10667,6 +10667,7 @@
     </w:p>
     <w:p>
       <w:pPr>
+        <w:jc w:val="center"/>
         <w:rPr>
           <w:i/>
           <w:iCs/>
@@ -10711,29 +10712,6 @@
     </w:p>
     <w:p>
       <w:pPr>
-        <w:rPr>
-          <w:rStyle w:val="Heading2Char"/>
-        </w:rPr>
-      </w:pPr>
-      <w:r>
-        <w:rPr>
-          <w:lang w:val="uk-UA"/>
-        </w:rPr>
-        <w:lastRenderedPageBreak/>
-        <w:t xml:space="preserve">Діаграма 1. </w:t>
-      </w:r>
-      <w:r>
-        <w:t>Відображає шарову архітектуру та взаємодію основних підсистем</w:t>
-      </w:r>
-      <w:r>
-        <w:rPr>
-          <w:rStyle w:val="Heading2Char"/>
-        </w:rPr>
-        <w:t xml:space="preserve"> </w:t>
-      </w:r>
-    </w:p>
-    <w:p>
-      <w:pPr>
         <w:pStyle w:val="Heading2"/>
         <w:jc w:val="center"/>
         <w:rPr>
@@ -10741,7 +10719,10 @@
         </w:rPr>
       </w:pPr>
       <w:bookmarkStart w:id="18" w:name="_Toc217308804"/>
-      <w:r>
+      <w:bookmarkStart w:id="19" w:name="_GoBack"/>
+      <w:bookmarkEnd w:id="19"/>
+      <w:r>
+        <w:lastRenderedPageBreak/>
         <w:t>2.</w:t>
       </w:r>
       <w:r>
@@ -10903,7 +10884,7 @@
         <w:pStyle w:val="Heading2"/>
         <w:jc w:val="center"/>
       </w:pPr>
-      <w:bookmarkStart w:id="19" w:name="_Toc217308805"/>
+      <w:bookmarkStart w:id="20" w:name="_Toc217308805"/>
       <w:r>
         <w:lastRenderedPageBreak/>
         <w:t>2.</w:t>
@@ -10917,7 +10898,7 @@
       <w:r>
         <w:t>Проєктування інфраструктурного шару</w:t>
       </w:r>
-      <w:bookmarkEnd w:id="19"/>
+      <w:bookmarkEnd w:id="20"/>
     </w:p>
     <w:p>
       <w:r>
@@ -10930,6 +10911,9 @@
       </w:r>
     </w:p>
     <w:p>
+      <w:pPr>
+        <w:jc w:val="center"/>
+      </w:pPr>
       <w:r>
         <w:fldChar w:fldCharType="begin"/>
       </w:r>
@@ -11040,7 +11024,7 @@
         <w:pStyle w:val="Heading2"/>
         <w:jc w:val="center"/>
       </w:pPr>
-      <w:bookmarkStart w:id="20" w:name="_Toc217308806"/>
+      <w:bookmarkStart w:id="21" w:name="_Toc217308806"/>
       <w:r>
         <w:lastRenderedPageBreak/>
         <w:t>2.</w:t>
@@ -11054,7 +11038,7 @@
       <w:r>
         <w:t>Впровадження залежностей, конфігурація та логування</w:t>
       </w:r>
-      <w:bookmarkEnd w:id="20"/>
+      <w:bookmarkEnd w:id="21"/>
     </w:p>
     <w:p>
       <w:r>
@@ -11140,6 +11124,26 @@
     </w:p>
     <w:p>
       <w:pPr>
+        <w:jc w:val="center"/>
+        <w:rPr>
+          <w:lang w:val="uk-UA"/>
+        </w:rPr>
+      </w:pPr>
+      <w:r>
+        <w:rPr>
+          <w:lang w:val="uk-UA"/>
+        </w:rPr>
+        <w:t>Діаграма 4.</w:t>
+      </w:r>
+      <w:r>
+        <w:rPr>
+          <w:lang w:val="uk-UA"/>
+        </w:rPr>
+        <w:t>Послідовність реєстрації та запуску програми</w:t>
+      </w:r>
+    </w:p>
+    <w:p>
+      <w:pPr>
         <w:spacing w:after="160" w:line="278" w:lineRule="auto"/>
         <w:jc w:val="left"/>
         <w:rPr>
@@ -11155,7 +11159,7 @@
         <w:pStyle w:val="Heading2"/>
         <w:jc w:val="center"/>
       </w:pPr>
-      <w:bookmarkStart w:id="21" w:name="_Toc217308807"/>
+      <w:bookmarkStart w:id="22" w:name="_Toc217308807"/>
       <w:r>
         <w:lastRenderedPageBreak/>
         <w:t>2.</w:t>
@@ -11166,7 +11170,7 @@
       <w:r>
         <w:t>. Вибір методології та інструментів розробки</w:t>
       </w:r>
-      <w:bookmarkEnd w:id="21"/>
+      <w:bookmarkEnd w:id="22"/>
     </w:p>
     <w:p>
       <w:pPr>
@@ -11547,89 +11551,153 @@
     <w:p>
       <w:pPr>
         <w:pStyle w:val="Heading1"/>
-        <w:rPr>
-          <w:lang w:val="en-US"/>
-        </w:rPr>
-      </w:pPr>
-      <w:bookmarkStart w:id="22" w:name="_Toc217308808"/>
+      </w:pPr>
+      <w:bookmarkStart w:id="23" w:name="_Toc217308808"/>
       <w:r>
         <w:lastRenderedPageBreak/>
         <w:t>РОЗДІЛ 3. Розробка програмного застосунку</w:t>
       </w:r>
-      <w:bookmarkEnd w:id="22"/>
+      <w:bookmarkEnd w:id="23"/>
     </w:p>
     <w:p>
       <w:pPr>
         <w:pStyle w:val="Heading2"/>
+        <w:jc w:val="left"/>
+      </w:pPr>
+      <w:bookmarkStart w:id="24" w:name="_Toc217308809"/>
+      <w:bookmarkStart w:id="25" w:name="_Toc217308814"/>
+      <w:r>
+        <w:t>3.1</w:t>
+      </w:r>
+      <w:r>
+        <w:t>.</w:t>
+      </w:r>
+      <w:bookmarkEnd w:id="25"/>
+      <w:r>
+        <w:t xml:space="preserve"> Реалізація механізмів автентифікації та з’єднання</w:t>
+      </w:r>
+    </w:p>
+    <w:p>
+      <w:r>
+        <w:t xml:space="preserve">Взаємодія з поштовими серверами реалізована в інфраструктурному шарі за допомогою бібліотеки </w:t>
+      </w:r>
+      <w:r>
+        <w:rPr>
+          <w:b/>
+          <w:bCs/>
+        </w:rPr>
+        <w:t>MailKit</w:t>
+      </w:r>
+      <w:r>
+        <w:t xml:space="preserve">. Клас </w:t>
+      </w:r>
+      <w:r>
+        <w:rPr>
+          <w:rStyle w:val="HTMLCode"/>
+          <w:rFonts w:ascii="Times New Roman" w:eastAsiaTheme="majorEastAsia" w:hAnsi="Times New Roman" w:cs="Times New Roman"/>
+          <w:sz w:val="28"/>
+          <w:szCs w:val="28"/>
+        </w:rPr>
+        <w:t>MailKitEmailService</w:t>
+      </w:r>
+      <w:r>
+        <w:t xml:space="preserve"> відповідає за підключення як до IMAP (для отримання), так і до SMTP (для відправлення) серверів.</w:t>
+      </w:r>
+    </w:p>
+    <w:p>
+      <w:r>
+        <w:rPr>
+          <w:b/>
+          <w:bCs/>
+        </w:rPr>
+        <w:t>Інтерфейс</w:t>
+      </w:r>
+      <w:r>
+        <w:t>: Контракт підключення визначено в IEmailService.cs методом ConnectAsync.</w:t>
+      </w:r>
+    </w:p>
+    <w:p>
+      <w:r>
+        <w:rPr>
+          <w:b/>
+          <w:bCs/>
+        </w:rPr>
+        <w:t>Реалізація</w:t>
+      </w:r>
+      <w:r>
+        <w:t>: У класі MailKitEmailService.cs метод ConnectAsync створює екземпляри ImapClient та SmtpClient.</w:t>
+      </w:r>
+    </w:p>
+    <w:p>
+      <w:pPr>
+        <w:pStyle w:val="ListParagraph"/>
+        <w:numPr>
+          <w:ilvl w:val="0"/>
+          <w:numId w:val="18"/>
+        </w:numPr>
+      </w:pPr>
+      <w:r>
+        <w:t xml:space="preserve">Для </w:t>
+      </w:r>
+      <w:r>
+        <w:rPr>
+          <w:b/>
+          <w:bCs/>
+        </w:rPr>
+        <w:t>IMAP</w:t>
+      </w:r>
+      <w:r>
+        <w:t xml:space="preserve"> використовується порт 993 та захист SecureSocketOptions.SslOnConnect.</w:t>
+      </w:r>
+    </w:p>
+    <w:p>
+      <w:pPr>
+        <w:pStyle w:val="ListParagraph"/>
+        <w:numPr>
+          <w:ilvl w:val="0"/>
+          <w:numId w:val="18"/>
+        </w:numPr>
+      </w:pPr>
+      <w:r>
+        <w:t xml:space="preserve">Для </w:t>
+      </w:r>
+      <w:r>
+        <w:rPr>
+          <w:b/>
+          <w:bCs/>
+        </w:rPr>
+        <w:t>SMTP</w:t>
+      </w:r>
+      <w:r>
+        <w:t xml:space="preserve"> використовується порт 587 та захист SecureSocketOptions.StartTls.</w:t>
+      </w:r>
+    </w:p>
+    <w:p>
+      <w:pPr>
+        <w:pStyle w:val="ListParagraph"/>
+        <w:numPr>
+          <w:ilvl w:val="0"/>
+          <w:numId w:val="18"/>
+        </w:numPr>
         <w:jc w:val="center"/>
       </w:pPr>
-      <w:bookmarkStart w:id="23" w:name="_Toc217308809"/>
-      <w:r>
-        <w:t>3.1. Реалізація механізмів автентифікації та з’єднання</w:t>
-      </w:r>
-      <w:bookmarkEnd w:id="23"/>
-    </w:p>
-    <w:p>
-      <w:pPr>
-        <w:ind w:firstLine="720"/>
-        <w:rPr>
-          <w:lang w:eastAsia="uk-UA"/>
-        </w:rPr>
-      </w:pPr>
-      <w:r>
-        <w:rPr>
-          <w:lang w:eastAsia="uk-UA"/>
-        </w:rPr>
-        <w:t>Для взаємодії з поштовими серверами Gmail було створено клас MailKitEmailService, який реалізує інтерфейс IEmailService. Підключення відбувається окремо для протоколів IMAP (отримання пошти) та SMTP (відправлення).</w:t>
-      </w:r>
-      <w:r>
-        <w:rPr>
-          <w:lang w:eastAsia="uk-UA"/>
-        </w:rPr>
-        <w:t xml:space="preserve"> </w:t>
-      </w:r>
-      <w:r>
-        <w:rPr>
-          <w:lang w:eastAsia="uk-UA"/>
-        </w:rPr>
-        <w:t>Використовуються безпечні з'єднання через SSL/TLS.</w:t>
-      </w:r>
-      <w:r>
-        <w:rPr>
-          <w:lang w:eastAsia="uk-UA"/>
-        </w:rPr>
-        <w:t xml:space="preserve"> </w:t>
-      </w:r>
-    </w:p>
-    <w:p>
-      <w:pPr>
-        <w:ind w:firstLine="720"/>
-        <w:rPr>
-          <w:lang w:eastAsia="uk-UA"/>
-        </w:rPr>
-      </w:pPr>
-      <w:r>
-        <w:rPr>
-          <w:lang w:eastAsia="uk-UA"/>
-        </w:rPr>
-        <w:t>Лістинг коду методу ConnectAsync:</w:t>
-      </w:r>
-    </w:p>
-    <w:p>
-      <w:pPr>
-        <w:rPr>
-          <w:lang w:eastAsia="uk-UA"/>
-        </w:rPr>
-      </w:pPr>
-      <w:r>
-        <w:rPr>
-          <w:noProof/>
-        </w:rPr>
+      <w:r>
+        <w:t>Автентифікація виконується методом AuthenticateAsync з використанням email</w:t>
+      </w:r>
+      <w:r>
+        <w:t xml:space="preserve"> та пароля (або пароля додатка)</w:t>
+      </w:r>
+    </w:p>
+    <w:p>
+      <w:pPr>
+        <w:ind w:left="360"/>
+      </w:pPr>
+      <w:r>
         <w:drawing>
-          <wp:inline distT="0" distB="0" distL="0" distR="0" wp14:anchorId="7737AA0F" wp14:editId="26F8F3E4">
-            <wp:extent cx="6120130" cy="6629400"/>
-            <wp:effectExtent l="0" t="0" r="1270" b="0"/>
-            <wp:docPr id="1570496299" name="Picture 1"/>
+          <wp:inline distT="0" distB="0" distL="0" distR="0" wp14:anchorId="1C1984EA" wp14:editId="447087FF">
+            <wp:extent cx="6120130" cy="3395345"/>
+            <wp:effectExtent l="0" t="0" r="0" b="0"/>
+            <wp:docPr id="9" name="Picture 9"/>
             <wp:cNvGraphicFramePr>
               <a:graphicFrameLocks xmlns:a="http://schemas.openxmlformats.org/drawingml/2006/main" noChangeAspect="1"/>
             </wp:cNvGraphicFramePr>
@@ -11637,7 +11705,7 @@
               <a:graphicData uri="http://schemas.openxmlformats.org/drawingml/2006/picture">
                 <pic:pic xmlns:pic="http://schemas.openxmlformats.org/drawingml/2006/picture">
                   <pic:nvPicPr>
-                    <pic:cNvPr id="1570496299" name=""/>
+                    <pic:cNvPr id="1" name=""/>
                     <pic:cNvPicPr/>
                   </pic:nvPicPr>
                   <pic:blipFill>
@@ -11649,7 +11717,7 @@
                   <pic:spPr>
                     <a:xfrm>
                       <a:off x="0" y="0"/>
-                      <a:ext cx="6120130" cy="6629400"/>
+                      <a:ext cx="6120130" cy="3395345"/>
                     </a:xfrm>
                     <a:prstGeom prst="rect">
                       <a:avLst/>
@@ -11664,59 +11732,171 @@
     </w:p>
     <w:p>
       <w:pPr>
+        <w:ind w:left="360"/>
+        <w:jc w:val="center"/>
+        <w:rPr>
+          <w:lang w:val="uk-UA"/>
+        </w:rPr>
+      </w:pPr>
+      <w:r>
+        <w:rPr>
+          <w:lang w:val="uk-UA"/>
+        </w:rPr>
+        <w:t xml:space="preserve">Рис 4. Метод </w:t>
+      </w:r>
+      <w:r>
+        <w:rPr>
+          <w:i/>
+        </w:rPr>
+        <w:t>ConnectAsync</w:t>
+      </w:r>
+    </w:p>
+    <w:p>
+      <w:pPr>
         <w:spacing w:after="160" w:line="278" w:lineRule="auto"/>
         <w:jc w:val="left"/>
-        <w:rPr>
-          <w:lang w:eastAsia="uk-UA"/>
-        </w:rPr>
-      </w:pPr>
-      <w:r>
-        <w:rPr>
-          <w:lang w:eastAsia="uk-UA"/>
-        </w:rPr>
+      </w:pPr>
+      <w:r>
         <w:br w:type="page"/>
       </w:r>
     </w:p>
     <w:p>
       <w:pPr>
         <w:pStyle w:val="Heading2"/>
+      </w:pPr>
+      <w:r>
+        <w:rPr>
+          <w:lang w:val="uk-UA"/>
+        </w:rPr>
+        <w:lastRenderedPageBreak/>
+        <w:t>3.</w:t>
+      </w:r>
+      <w:r>
+        <w:t>2</w:t>
+      </w:r>
+      <w:r>
+        <w:t xml:space="preserve"> Реалізація отримання та фільтрації електронних листів</w:t>
+      </w:r>
+    </w:p>
+    <w:p>
+      <w:r>
+        <w:t>Цей функціонал розділений між двома сервісами: один відповідає за технічне отримання даних з сервера, інший — за бізнес-логіку фільтрації.</w:t>
+      </w:r>
+    </w:p>
+    <w:p>
+      <w:pPr>
+        <w:rPr>
+          <w:b/>
+        </w:rPr>
+      </w:pPr>
+      <w:r>
+        <w:rPr>
+          <w:b/>
+        </w:rPr>
+        <w:t>Отримання листів (Infrastructure Layer)</w:t>
+      </w:r>
+    </w:p>
+    <w:p>
+      <w:pPr>
+        <w:rPr>
+          <w:lang w:eastAsia="uk-UA"/>
+        </w:rPr>
+      </w:pPr>
+      <w:r>
+        <w:rPr>
+          <w:lang w:eastAsia="uk-UA"/>
+        </w:rPr>
+        <w:t>Метод GetEmailsAsync у класі MailKitEmailServ</w:t>
+      </w:r>
+      <w:r>
+        <w:rPr>
+          <w:lang w:eastAsia="uk-UA"/>
+        </w:rPr>
+        <w:t>ice.cs завантажує повідомлення:</w:t>
+      </w:r>
+    </w:p>
+    <w:p>
+      <w:pPr>
+        <w:pStyle w:val="ListParagraph"/>
+        <w:numPr>
+          <w:ilvl w:val="0"/>
+          <w:numId w:val="20"/>
+        </w:numPr>
+        <w:rPr>
+          <w:lang w:eastAsia="uk-UA"/>
+        </w:rPr>
+      </w:pPr>
+      <w:r>
+        <w:rPr>
+          <w:lang w:eastAsia="uk-UA"/>
+        </w:rPr>
+        <w:t>Відкриває папку "Вхідні" (Inbo</w:t>
+      </w:r>
+      <w:r>
+        <w:rPr>
+          <w:lang w:eastAsia="uk-UA"/>
+        </w:rPr>
+        <w:t>x) у режимі тільки для читання.</w:t>
+      </w:r>
+    </w:p>
+    <w:p>
+      <w:pPr>
+        <w:pStyle w:val="ListParagraph"/>
+        <w:numPr>
+          <w:ilvl w:val="0"/>
+          <w:numId w:val="20"/>
+        </w:numPr>
+        <w:rPr>
+          <w:lang w:eastAsia="uk-UA"/>
+        </w:rPr>
+      </w:pPr>
+      <w:r>
+        <w:rPr>
+          <w:lang w:eastAsia="uk-UA"/>
+        </w:rPr>
+        <w:t>Завантажує список UID повідомлень та відбирає останні (TakeLast) відповідно</w:t>
+      </w:r>
+      <w:r>
+        <w:rPr>
+          <w:lang w:eastAsia="uk-UA"/>
+        </w:rPr>
+        <w:t xml:space="preserve"> до запиту користувача.</w:t>
+      </w:r>
+    </w:p>
+    <w:p>
+      <w:pPr>
+        <w:pStyle w:val="ListParagraph"/>
+        <w:numPr>
+          <w:ilvl w:val="0"/>
+          <w:numId w:val="20"/>
+        </w:numPr>
+        <w:rPr>
+          <w:lang w:eastAsia="uk-UA"/>
+        </w:rPr>
+      </w:pPr>
+      <w:r>
+        <w:rPr>
+          <w:lang w:eastAsia="uk-UA"/>
+        </w:rPr>
+        <w:t>Завантажує повне повідомлення (GetMessageAsync) і мапить його на доменну модель EmailMessage (Subject, Body, From, Date тощо).</w:t>
+      </w:r>
+    </w:p>
+    <w:p>
+      <w:pPr>
         <w:jc w:val="center"/>
-      </w:pPr>
-      <w:bookmarkStart w:id="24" w:name="_Toc217308810"/>
-      <w:r>
-        <w:lastRenderedPageBreak/>
-        <w:t>3.2. Реалізація отримання та фільтрації електронних листів</w:t>
-      </w:r>
-      <w:bookmarkEnd w:id="24"/>
-    </w:p>
-    <w:p>
-      <w:pPr>
-        <w:rPr>
-          <w:lang w:eastAsia="uk-UA"/>
-        </w:rPr>
-      </w:pPr>
-      <w:r>
-        <w:rPr>
-          <w:lang w:eastAsia="uk-UA"/>
-        </w:rPr>
-        <w:t>Отримання листів реалізовано через метод GetEmailsAsync, який завантажує повідомлення з папки "Вхідні", конвертуючи їх у внутрішню модель EmailMessage.</w:t>
-      </w:r>
-    </w:p>
-    <w:p>
-      <w:pPr>
-        <w:rPr>
-          <w:lang w:eastAsia="uk-UA"/>
-        </w:rPr>
-      </w:pPr>
-      <w:r>
-        <w:rPr>
-          <w:noProof/>
+        <w:rPr>
+          <w:lang w:eastAsia="uk-UA"/>
+        </w:rPr>
+      </w:pPr>
+      <w:r>
+        <w:rPr>
+          <w:lang w:eastAsia="uk-UA"/>
         </w:rPr>
         <w:drawing>
-          <wp:inline distT="0" distB="0" distL="0" distR="0" wp14:anchorId="5DE43CCE" wp14:editId="72A9097A">
-            <wp:extent cx="5499755" cy="7504386"/>
-            <wp:effectExtent l="0" t="0" r="0" b="1905"/>
-            <wp:docPr id="1274856358" name="Picture 1"/>
+          <wp:inline distT="0" distB="0" distL="0" distR="0" wp14:anchorId="1036EADA" wp14:editId="641E464B">
+            <wp:extent cx="3710940" cy="2986309"/>
+            <wp:effectExtent l="0" t="0" r="3810" b="5080"/>
+            <wp:docPr id="14" name="Picture 14"/>
             <wp:cNvGraphicFramePr>
               <a:graphicFrameLocks xmlns:a="http://schemas.openxmlformats.org/drawingml/2006/main" noChangeAspect="1"/>
             </wp:cNvGraphicFramePr>
@@ -11724,7 +11904,7 @@
               <a:graphicData uri="http://schemas.openxmlformats.org/drawingml/2006/picture">
                 <pic:pic xmlns:pic="http://schemas.openxmlformats.org/drawingml/2006/picture">
                   <pic:nvPicPr>
-                    <pic:cNvPr id="1274856358" name=""/>
+                    <pic:cNvPr id="1" name=""/>
                     <pic:cNvPicPr/>
                   </pic:nvPicPr>
                   <pic:blipFill>
@@ -11736,7 +11916,7 @@
                   <pic:spPr>
                     <a:xfrm>
                       <a:off x="0" y="0"/>
-                      <a:ext cx="5522215" cy="7535032"/>
+                      <a:ext cx="3720289" cy="2993832"/>
                     </a:xfrm>
                     <a:prstGeom prst="rect">
                       <a:avLst/>
@@ -11751,21 +11931,128 @@
     </w:p>
     <w:p>
       <w:pPr>
-        <w:spacing w:after="160" w:line="278" w:lineRule="auto"/>
-        <w:jc w:val="left"/>
-        <w:rPr>
-          <w:lang w:eastAsia="uk-UA"/>
-        </w:rPr>
-      </w:pPr>
-      <w:r>
-        <w:rPr>
-          <w:lang w:eastAsia="uk-UA"/>
-        </w:rPr>
-        <w:br w:type="page"/>
-      </w:r>
-    </w:p>
-    <w:p>
-      <w:pPr>
+        <w:jc w:val="center"/>
+        <w:rPr>
+          <w:lang w:val="uk-UA" w:eastAsia="uk-UA"/>
+        </w:rPr>
+      </w:pPr>
+      <w:r>
+        <w:rPr>
+          <w:lang w:val="uk-UA" w:eastAsia="uk-UA"/>
+        </w:rPr>
+        <w:t>Рис. 5</w:t>
+      </w:r>
+    </w:p>
+    <w:p>
+      <w:pPr>
+        <w:rPr>
+          <w:b/>
+          <w:lang w:eastAsia="uk-UA"/>
+        </w:rPr>
+      </w:pPr>
+      <w:r>
+        <w:rPr>
+          <w:b/>
+          <w:lang w:eastAsia="uk-UA"/>
+        </w:rPr>
+        <w:t>Фільтр</w:t>
+      </w:r>
+      <w:r>
+        <w:rPr>
+          <w:b/>
+          <w:lang w:eastAsia="uk-UA"/>
+        </w:rPr>
+        <w:t>ація листів (Application Layer)</w:t>
+      </w:r>
+    </w:p>
+    <w:p>
+      <w:pPr>
+        <w:rPr>
+          <w:lang w:eastAsia="uk-UA"/>
+        </w:rPr>
+      </w:pPr>
+      <w:r>
+        <w:rPr>
+          <w:lang w:eastAsia="uk-UA"/>
+        </w:rPr>
+        <w:t xml:space="preserve">Логіка фільтрації винесена в окремий сервіс EmailFilterService.cs, що дозволяє фільтрувати вже завантажений список листів без повторних звернень </w:t>
+      </w:r>
+      <w:r>
+        <w:rPr>
+          <w:lang w:eastAsia="uk-UA"/>
+        </w:rPr>
+        <w:t>до сервера. Реалізовано методи:</w:t>
+      </w:r>
+    </w:p>
+    <w:p>
+      <w:pPr>
+        <w:pStyle w:val="ListParagraph"/>
+        <w:numPr>
+          <w:ilvl w:val="0"/>
+          <w:numId w:val="19"/>
+        </w:numPr>
+        <w:rPr>
+          <w:lang w:eastAsia="uk-UA"/>
+        </w:rPr>
+      </w:pPr>
+      <w:r>
+        <w:rPr>
+          <w:lang w:eastAsia="uk-UA"/>
+        </w:rPr>
+        <w:t>FilterBySubject: Фільтрує за входженням ключового слова в тему листа (case</w:t>
+      </w:r>
+      <w:r>
+        <w:rPr>
+          <w:lang w:eastAsia="uk-UA"/>
+        </w:rPr>
+        <w:t>-insensitive).</w:t>
+      </w:r>
+    </w:p>
+    <w:p>
+      <w:pPr>
+        <w:pStyle w:val="ListParagraph"/>
+        <w:numPr>
+          <w:ilvl w:val="0"/>
+          <w:numId w:val="19"/>
+        </w:numPr>
+        <w:rPr>
+          <w:lang w:eastAsia="uk-UA"/>
+        </w:rPr>
+      </w:pPr>
+      <w:r>
+        <w:rPr>
+          <w:lang w:eastAsia="uk-UA"/>
+        </w:rPr>
+        <w:t>FilterBySender: Ф</w:t>
+      </w:r>
+      <w:r>
+        <w:rPr>
+          <w:lang w:eastAsia="uk-UA"/>
+        </w:rPr>
+        <w:t>ільтрує за адресою відправника.</w:t>
+      </w:r>
+    </w:p>
+    <w:p>
+      <w:pPr>
+        <w:pStyle w:val="ListParagraph"/>
+        <w:numPr>
+          <w:ilvl w:val="0"/>
+          <w:numId w:val="19"/>
+        </w:numPr>
+        <w:rPr>
+          <w:lang w:eastAsia="uk-UA"/>
+        </w:rPr>
+      </w:pPr>
+      <w:r>
+        <w:rPr>
+          <w:lang w:eastAsia="uk-UA"/>
+        </w:rPr>
+        <w:t>FilterByAttachments: Відбирає листи, що мають вкладення.</w:t>
+      </w:r>
+    </w:p>
+    <w:p>
+      <w:pPr>
+        <w:jc w:val="center"/>
         <w:rPr>
           <w:lang w:eastAsia="uk-UA"/>
         </w:rPr>
@@ -11775,37 +12062,11 @@
           <w:lang w:eastAsia="uk-UA"/>
         </w:rPr>
         <w:lastRenderedPageBreak/>
-        <w:t>Для фільтрації листів розроблено окремий сервіс EmailFilterService. Це дозволяє застосовувати різні критерії пошуку без повторного звернення до сервера.</w:t>
-      </w:r>
-    </w:p>
-    <w:p>
-      <w:pPr>
-        <w:rPr>
-          <w:lang w:eastAsia="uk-UA"/>
-        </w:rPr>
-      </w:pPr>
-      <w:r>
-        <w:rPr>
-          <w:lang w:eastAsia="uk-UA"/>
-        </w:rPr>
-        <w:t>Приклад методу фільтрації за темою (EmailFilterService.cs):</w:t>
-      </w:r>
-    </w:p>
-    <w:p>
-      <w:pPr>
-        <w:rPr>
-          <w:lang w:eastAsia="uk-UA"/>
-        </w:rPr>
-      </w:pPr>
-      <w:r>
-        <w:rPr>
-          <w:noProof/>
-        </w:rPr>
         <w:drawing>
-          <wp:inline distT="0" distB="0" distL="0" distR="0" wp14:anchorId="158BB4F6" wp14:editId="2B920F92">
-            <wp:extent cx="6120130" cy="3998595"/>
-            <wp:effectExtent l="0" t="0" r="1270" b="1905"/>
-            <wp:docPr id="197662011" name="Picture 1"/>
+          <wp:inline distT="0" distB="0" distL="0" distR="0" wp14:anchorId="31F9163E" wp14:editId="7C5D8B57">
+            <wp:extent cx="6120130" cy="1456690"/>
+            <wp:effectExtent l="0" t="0" r="0" b="0"/>
+            <wp:docPr id="15" name="Picture 15"/>
             <wp:cNvGraphicFramePr>
               <a:graphicFrameLocks xmlns:a="http://schemas.openxmlformats.org/drawingml/2006/main" noChangeAspect="1"/>
             </wp:cNvGraphicFramePr>
@@ -11813,7 +12074,7 @@
               <a:graphicData uri="http://schemas.openxmlformats.org/drawingml/2006/picture">
                 <pic:pic xmlns:pic="http://schemas.openxmlformats.org/drawingml/2006/picture">
                   <pic:nvPicPr>
-                    <pic:cNvPr id="197662011" name=""/>
+                    <pic:cNvPr id="1" name=""/>
                     <pic:cNvPicPr/>
                   </pic:nvPicPr>
                   <pic:blipFill>
@@ -11825,7 +12086,7 @@
                   <pic:spPr>
                     <a:xfrm>
                       <a:off x="0" y="0"/>
-                      <a:ext cx="6120130" cy="3998595"/>
+                      <a:ext cx="6120130" cy="1456690"/>
                     </a:xfrm>
                     <a:prstGeom prst="rect">
                       <a:avLst/>
@@ -11840,73 +12101,168 @@
     </w:p>
     <w:p>
       <w:pPr>
-        <w:spacing w:after="160" w:line="278" w:lineRule="auto"/>
-        <w:jc w:val="left"/>
-        <w:rPr>
-          <w:rFonts w:eastAsiaTheme="majorEastAsia"/>
-          <w:b/>
-          <w:bCs/>
-          <w:color w:val="000000" w:themeColor="text1"/>
-          <w:lang w:eastAsia="uk-UA"/>
-        </w:rPr>
-      </w:pPr>
-      <w:r>
-        <w:br w:type="page"/>
+        <w:jc w:val="center"/>
+        <w:rPr>
+          <w:lang w:val="uk-UA" w:eastAsia="uk-UA"/>
+        </w:rPr>
+      </w:pPr>
+      <w:r>
+        <w:rPr>
+          <w:lang w:val="uk-UA" w:eastAsia="uk-UA"/>
+        </w:rPr>
+        <w:t>Рис. 6 Приклад фільтрації за вкладенням</w:t>
       </w:r>
     </w:p>
     <w:p>
       <w:pPr>
         <w:pStyle w:val="Heading2"/>
+      </w:pPr>
+      <w:r>
+        <w:t>3.</w:t>
+      </w:r>
+      <w:r>
+        <w:rPr>
+          <w:lang w:val="uk-UA"/>
+        </w:rPr>
+        <w:t>3</w:t>
+      </w:r>
+      <w:r>
+        <w:t xml:space="preserve"> Реалізація надсилання</w:t>
+      </w:r>
+      <w:r>
+        <w:rPr>
+          <w:lang w:val="uk-UA"/>
+        </w:rPr>
+        <w:t xml:space="preserve"> </w:t>
+      </w:r>
+      <w:r>
+        <w:t>електронних повідомлень</w:t>
+      </w:r>
+    </w:p>
+    <w:p>
+      <w:pPr>
+        <w:ind w:firstLine="720"/>
+        <w:rPr>
+          <w:lang w:eastAsia="uk-UA"/>
+        </w:rPr>
+      </w:pPr>
+      <w:r>
+        <w:rPr>
+          <w:lang w:eastAsia="uk-UA"/>
+        </w:rPr>
+        <w:t>Відправлення листів реалізовано через протокол SMTP у методі SendEmailAsyn</w:t>
+      </w:r>
+      <w:r>
+        <w:rPr>
+          <w:lang w:eastAsia="uk-UA"/>
+        </w:rPr>
+        <w:t>c класу MailKitEmailService.cs</w:t>
+      </w:r>
+      <w:r>
+        <w:rPr>
+          <w:i/>
+          <w:lang w:eastAsia="uk-UA"/>
+        </w:rPr>
+        <w:t>.</w:t>
+      </w:r>
+    </w:p>
+    <w:p>
+      <w:pPr>
+        <w:pStyle w:val="ListParagraph"/>
+        <w:numPr>
+          <w:ilvl w:val="0"/>
+          <w:numId w:val="22"/>
+        </w:numPr>
+        <w:rPr>
+          <w:lang w:eastAsia="uk-UA"/>
+        </w:rPr>
+      </w:pPr>
+      <w:r>
+        <w:rPr>
+          <w:lang w:eastAsia="uk-UA"/>
+        </w:rPr>
+        <w:t>Створюється об'єкт Mi</w:t>
+      </w:r>
+      <w:r>
+        <w:rPr>
+          <w:lang w:eastAsia="uk-UA"/>
+        </w:rPr>
+        <w:t>meMessage з бібліотеки MimeKit.</w:t>
+      </w:r>
+    </w:p>
+    <w:p>
+      <w:pPr>
+        <w:pStyle w:val="ListParagraph"/>
+        <w:numPr>
+          <w:ilvl w:val="0"/>
+          <w:numId w:val="22"/>
+        </w:numPr>
+        <w:rPr>
+          <w:lang w:eastAsia="uk-UA"/>
+        </w:rPr>
+      </w:pPr>
+      <w:r>
+        <w:rPr>
+          <w:lang w:eastAsia="uk-UA"/>
+        </w:rPr>
+        <w:t>Заповнюються поля відправника (автоматично), отримувача (To), теми (Subject) та тіла лис</w:t>
+      </w:r>
+      <w:r>
+        <w:rPr>
+          <w:lang w:eastAsia="uk-UA"/>
+        </w:rPr>
+        <w:t xml:space="preserve">та (Body як </w:t>
+      </w:r>
+      <w:proofErr w:type="gramStart"/>
+      <w:r>
+        <w:rPr>
+          <w:lang w:eastAsia="uk-UA"/>
+        </w:rPr>
+        <w:t>TextPart(</w:t>
+      </w:r>
+      <w:proofErr w:type="gramEnd"/>
+      <w:r>
+        <w:rPr>
+          <w:lang w:eastAsia="uk-UA"/>
+        </w:rPr>
+        <w:t>"plain")).</w:t>
+      </w:r>
+    </w:p>
+    <w:p>
+      <w:pPr>
+        <w:pStyle w:val="ListParagraph"/>
+        <w:numPr>
+          <w:ilvl w:val="0"/>
+          <w:numId w:val="22"/>
+        </w:numPr>
+        <w:rPr>
+          <w:lang w:eastAsia="uk-UA"/>
+        </w:rPr>
+      </w:pPr>
+      <w:r>
+        <w:rPr>
+          <w:lang w:eastAsia="uk-UA"/>
+        </w:rPr>
+        <w:t>Виконується асинхронна відправка через _smtpClient.SendAsync.</w:t>
+      </w:r>
+    </w:p>
+    <w:p>
+      <w:pPr>
+        <w:ind w:left="360"/>
         <w:jc w:val="center"/>
-      </w:pPr>
-      <w:bookmarkStart w:id="25" w:name="_Toc217308811"/>
-      <w:r>
-        <w:lastRenderedPageBreak/>
-        <w:t>3.3. Реалізація надсилання електронних повідомлень</w:t>
-      </w:r>
-      <w:bookmarkEnd w:id="25"/>
-    </w:p>
-    <w:p>
-      <w:pPr>
-        <w:rPr>
-          <w:lang w:eastAsia="uk-UA"/>
-        </w:rPr>
-      </w:pPr>
-      <w:r>
-        <w:rPr>
-          <w:lang w:eastAsia="uk-UA"/>
-        </w:rPr>
-        <w:t>Відправлення листів здійснюється через протокол SMTP. Метод SendEmailAsync формує об'єкт MimeMessage, додає адресатів та тіло листа, після чого виконує асинхронну відправку.</w:t>
-      </w:r>
-    </w:p>
-    <w:p>
-      <w:pPr>
-        <w:rPr>
-          <w:lang w:eastAsia="uk-UA"/>
-        </w:rPr>
-      </w:pPr>
-      <w:r>
-        <w:rPr>
-          <w:lang w:eastAsia="uk-UA"/>
-        </w:rPr>
-        <w:t>Лістинг реалізації відправлення (MailKitEmailService.cs):</w:t>
-      </w:r>
-    </w:p>
-    <w:p>
-      <w:pPr>
-        <w:rPr>
-          <w:lang w:eastAsia="uk-UA"/>
-        </w:rPr>
-      </w:pPr>
-      <w:r>
-        <w:rPr>
-          <w:noProof/>
+        <w:rPr>
+          <w:lang w:eastAsia="uk-UA"/>
+        </w:rPr>
+      </w:pPr>
+      <w:r>
+        <w:rPr>
+          <w:lang w:eastAsia="uk-UA"/>
         </w:rPr>
         <w:drawing>
-          <wp:inline distT="0" distB="0" distL="0" distR="0" wp14:anchorId="0BCBB008" wp14:editId="0A54AEA2">
-            <wp:extent cx="5912069" cy="3742429"/>
-            <wp:effectExtent l="0" t="0" r="0" b="4445"/>
-            <wp:docPr id="648909530" name="Picture 1"/>
+          <wp:inline distT="0" distB="0" distL="0" distR="0" wp14:anchorId="45E9EA66" wp14:editId="419D7D42">
+            <wp:extent cx="4678680" cy="2937889"/>
+            <wp:effectExtent l="0" t="0" r="7620" b="0"/>
+            <wp:docPr id="16" name="Picture 16"/>
             <wp:cNvGraphicFramePr>
               <a:graphicFrameLocks xmlns:a="http://schemas.openxmlformats.org/drawingml/2006/main" noChangeAspect="1"/>
             </wp:cNvGraphicFramePr>
@@ -11914,7 +12270,7 @@
               <a:graphicData uri="http://schemas.openxmlformats.org/drawingml/2006/picture">
                 <pic:pic xmlns:pic="http://schemas.openxmlformats.org/drawingml/2006/picture">
                   <pic:nvPicPr>
-                    <pic:cNvPr id="648909530" name=""/>
+                    <pic:cNvPr id="1" name=""/>
                     <pic:cNvPicPr/>
                   </pic:nvPicPr>
                   <pic:blipFill>
@@ -11926,7 +12282,7 @@
                   <pic:spPr>
                     <a:xfrm>
                       <a:off x="0" y="0"/>
-                      <a:ext cx="5915352" cy="3744507"/>
+                      <a:ext cx="4690871" cy="2945544"/>
                     </a:xfrm>
                     <a:prstGeom prst="rect">
                       <a:avLst/>
@@ -11941,56 +12297,103 @@
     </w:p>
     <w:p>
       <w:pPr>
+        <w:jc w:val="center"/>
+        <w:rPr>
+          <w:lang w:val="uk-UA" w:eastAsia="uk-UA"/>
+        </w:rPr>
+      </w:pPr>
+      <w:r>
+        <w:rPr>
+          <w:lang w:val="uk-UA" w:eastAsia="uk-UA"/>
+        </w:rPr>
+        <w:t xml:space="preserve">Рис. 6 </w:t>
+      </w:r>
+      <w:r>
+        <w:rPr>
+          <w:lang w:val="uk-UA" w:eastAsia="uk-UA"/>
+        </w:rPr>
+        <w:t>Реалізація надсилання електронних повідомлень</w:t>
+      </w:r>
+    </w:p>
+    <w:p>
+      <w:pPr>
         <w:pStyle w:val="Heading2"/>
+        <w:rPr>
+          <w:lang w:val="uk-UA"/>
+        </w:rPr>
+      </w:pPr>
+      <w:r>
+        <w:rPr>
+          <w:lang w:val="uk-UA"/>
+        </w:rPr>
+        <w:t>3.</w:t>
+      </w:r>
+      <w:r>
+        <w:t>4</w:t>
+      </w:r>
+      <w:r>
+        <w:t xml:space="preserve"> Обробка вкладень</w:t>
+      </w:r>
+    </w:p>
+    <w:p>
+      <w:pPr>
+        <w:ind w:firstLine="360"/>
+      </w:pPr>
+      <w:r>
+        <w:t>Робота з вкладеннями складається з виявлення їх наявності при отриманні листа та збереження на диск.</w:t>
+      </w:r>
+    </w:p>
+    <w:p>
+      <w:pPr>
+        <w:pStyle w:val="ListParagraph"/>
+        <w:numPr>
+          <w:ilvl w:val="0"/>
+          <w:numId w:val="21"/>
+        </w:numPr>
+      </w:pPr>
+      <w:r>
+        <w:t>Виявлення: При отриманні листа в GetEmailsAsync, код перевіряє message.Attachments. Якщо вкладення є, вони додаються до списку Attachments моделі EmailMessage, зберігаючи назву файлу та розмір.</w:t>
+      </w:r>
+    </w:p>
+    <w:p>
+      <w:pPr>
+        <w:pStyle w:val="ListParagraph"/>
+        <w:numPr>
+          <w:ilvl w:val="0"/>
+          <w:numId w:val="21"/>
+        </w:numPr>
+      </w:pPr>
+      <w:r>
+        <w:lastRenderedPageBreak/>
+        <w:t>Завантаження: Метод DownloadAttachmentAsync (в MailKitEmailService) знаходить потрібний MimePart у листі та декодує його потік у байтовий маси</w:t>
+      </w:r>
+      <w:r>
+        <w:t>в.</w:t>
+      </w:r>
+    </w:p>
+    <w:p>
+      <w:pPr>
+        <w:pStyle w:val="ListParagraph"/>
+        <w:numPr>
+          <w:ilvl w:val="0"/>
+          <w:numId w:val="21"/>
+        </w:numPr>
+      </w:pPr>
+      <w:r>
+        <w:t>Збереження: Сервіс AttachmentService.cs (Application Layer) відповідає за запис цих байтів у файлову систему. Метод SaveAttachmentToFile перевіряє наявність директорії (за замовчуванням "attachments") і записує файл через File.WriteAllBytesAsync.</w:t>
+      </w:r>
+    </w:p>
+    <w:p>
+      <w:pPr>
+        <w:ind w:left="360"/>
         <w:jc w:val="center"/>
       </w:pPr>
-      <w:bookmarkStart w:id="26" w:name="_Toc217308812"/>
-      <w:r>
-        <w:t>3.4. Обробка вкладень</w:t>
-      </w:r>
-      <w:bookmarkEnd w:id="26"/>
-    </w:p>
-    <w:p>
-      <w:pPr>
-        <w:rPr>
-          <w:lang w:eastAsia="uk-UA"/>
-        </w:rPr>
-      </w:pPr>
-      <w:r>
-        <w:rPr>
-          <w:lang w:eastAsia="uk-UA"/>
-        </w:rPr>
-        <w:t>Робота з вкладеннями розділена на два етапи: завантаження байтів з поштового сервера та збереження їх у файл. За збереження відповідає AttachmentService.</w:t>
-      </w:r>
-    </w:p>
-    <w:p>
-      <w:pPr>
-        <w:rPr>
-          <w:lang w:eastAsia="uk-UA"/>
-        </w:rPr>
-      </w:pPr>
-      <w:r>
-        <w:rPr>
-          <w:lang w:eastAsia="uk-UA"/>
-        </w:rPr>
-        <w:t>Лістинг сервісу для збереження вкладень (AttachmentService.cs):</w:t>
-      </w:r>
-    </w:p>
-    <w:p>
-      <w:pPr>
-        <w:rPr>
-          <w:lang w:eastAsia="uk-UA"/>
-        </w:rPr>
-      </w:pPr>
-      <w:r>
-        <w:rPr>
-          <w:noProof/>
-        </w:rPr>
+      <w:r>
         <w:drawing>
-          <wp:inline distT="0" distB="0" distL="0" distR="0" wp14:anchorId="05BD5419" wp14:editId="486CF4D6">
-            <wp:extent cx="6120130" cy="2018665"/>
-            <wp:effectExtent l="0" t="0" r="1270" b="635"/>
-            <wp:docPr id="212641480" name="Picture 1"/>
+          <wp:inline distT="0" distB="0" distL="0" distR="0" wp14:anchorId="713ADC31" wp14:editId="060D6602">
+            <wp:extent cx="4122420" cy="4216092"/>
+            <wp:effectExtent l="0" t="0" r="0" b="0"/>
+            <wp:docPr id="17" name="Picture 17"/>
             <wp:cNvGraphicFramePr>
               <a:graphicFrameLocks xmlns:a="http://schemas.openxmlformats.org/drawingml/2006/main" noChangeAspect="1"/>
             </wp:cNvGraphicFramePr>
@@ -11998,7 +12401,7 @@
               <a:graphicData uri="http://schemas.openxmlformats.org/drawingml/2006/picture">
                 <pic:pic xmlns:pic="http://schemas.openxmlformats.org/drawingml/2006/picture">
                   <pic:nvPicPr>
-                    <pic:cNvPr id="212641480" name=""/>
+                    <pic:cNvPr id="1" name=""/>
                     <pic:cNvPicPr/>
                   </pic:nvPicPr>
                   <pic:blipFill>
@@ -12010,7 +12413,7 @@
                   <pic:spPr>
                     <a:xfrm>
                       <a:off x="0" y="0"/>
-                      <a:ext cx="6120130" cy="2018665"/>
+                      <a:ext cx="4138180" cy="4232210"/>
                     </a:xfrm>
                     <a:prstGeom prst="rect">
                       <a:avLst/>
@@ -12025,79 +12428,120 @@
     </w:p>
     <w:p>
       <w:pPr>
+        <w:jc w:val="center"/>
+        <w:rPr>
+          <w:lang w:eastAsia="uk-UA"/>
+        </w:rPr>
+      </w:pPr>
+      <w:r>
+        <w:rPr>
+          <w:lang w:val="uk-UA" w:eastAsia="uk-UA"/>
+        </w:rPr>
+        <w:t xml:space="preserve">Рис. </w:t>
+      </w:r>
+      <w:r>
+        <w:rPr>
+          <w:lang w:val="uk-UA" w:eastAsia="uk-UA"/>
+        </w:rPr>
+        <w:t>7</w:t>
+      </w:r>
+      <w:r>
+        <w:rPr>
+          <w:lang w:val="uk-UA" w:eastAsia="uk-UA"/>
+        </w:rPr>
+        <w:t xml:space="preserve"> </w:t>
+      </w:r>
+      <w:r>
+        <w:rPr>
+          <w:lang w:val="uk-UA" w:eastAsia="uk-UA"/>
+        </w:rPr>
+        <w:t xml:space="preserve">Реалізація </w:t>
+      </w:r>
+      <w:r>
+        <w:rPr>
+          <w:lang w:eastAsia="uk-UA"/>
+        </w:rPr>
+        <w:t>AttachmentService</w:t>
+      </w:r>
+    </w:p>
+    <w:p>
+      <w:pPr>
         <w:spacing w:after="160" w:line="278" w:lineRule="auto"/>
         <w:jc w:val="left"/>
         <w:rPr>
-          <w:rFonts w:eastAsiaTheme="majorEastAsia"/>
-          <w:b/>
-          <w:bCs/>
-          <w:color w:val="000000" w:themeColor="text1"/>
-          <w:lang w:eastAsia="uk-UA"/>
-        </w:rPr>
-      </w:pPr>
-      <w:r>
+          <w:lang w:eastAsia="uk-UA"/>
+        </w:rPr>
+      </w:pPr>
+      <w:r>
+        <w:rPr>
+          <w:lang w:eastAsia="uk-UA"/>
+        </w:rPr>
         <w:br w:type="page"/>
       </w:r>
     </w:p>
     <w:p>
       <w:pPr>
+        <w:jc w:val="center"/>
+        <w:rPr>
+          <w:lang w:eastAsia="uk-UA"/>
+        </w:rPr>
+      </w:pPr>
+    </w:p>
+    <w:p>
+      <w:pPr>
         <w:pStyle w:val="Heading2"/>
+      </w:pPr>
+      <w:r>
+        <w:rPr>
+          <w:lang w:val="uk-UA"/>
+        </w:rPr>
+        <w:t>3.</w:t>
+      </w:r>
+      <w:r>
+        <w:rPr>
+          <w:lang w:val="uk-UA"/>
+        </w:rPr>
+        <w:t>5</w:t>
+      </w:r>
+      <w:r>
+        <w:t xml:space="preserve"> Збереження електронних листів у форматі JSON</w:t>
+      </w:r>
+    </w:p>
+    <w:p>
+      <w:pPr>
+        <w:rPr>
+          <w:lang w:val="uk-UA" w:eastAsia="uk-UA"/>
+        </w:rPr>
+      </w:pPr>
+      <w:r>
+        <w:rPr>
+          <w:lang w:val="uk-UA" w:eastAsia="uk-UA"/>
+        </w:rPr>
+        <w:t>Для локального зберігання даних реалізовано патерн Репозиторій у класі JsonEmailSto</w:t>
+      </w:r>
+      <w:r>
+        <w:rPr>
+          <w:lang w:val="uk-UA" w:eastAsia="uk-UA"/>
+        </w:rPr>
+        <w:t>rage.cs (Infrastructure Layer).</w:t>
+      </w:r>
+    </w:p>
+    <w:p>
+      <w:pPr>
         <w:jc w:val="center"/>
-      </w:pPr>
-      <w:bookmarkStart w:id="27" w:name="_Toc217308813"/>
-      <w:r>
-        <w:lastRenderedPageBreak/>
-        <w:t>3.5. Збереження електронних листів у форматі JSON</w:t>
-      </w:r>
-      <w:bookmarkEnd w:id="27"/>
-    </w:p>
-    <w:p>
-      <w:pPr>
-        <w:rPr>
-          <w:lang w:eastAsia="uk-UA"/>
-        </w:rPr>
-      </w:pPr>
-      <w:r>
-        <w:rPr>
-          <w:lang w:eastAsia="uk-UA"/>
-        </w:rPr>
-        <w:t>Для локального зберігання листів реалізовано клас JsonEmailStorage. Він використовує System.Text.Json для серіалізації списку повідомлень у файл emails.json. Реалізовано механізм блокування (lock) для безпечного доступу до файлу.</w:t>
-      </w:r>
-    </w:p>
-    <w:p>
-      <w:pPr>
+        <w:rPr>
+          <w:lang w:val="uk-UA" w:eastAsia="uk-UA"/>
+        </w:rPr>
+      </w:pPr>
+      <w:r>
         <w:rPr>
           <w:noProof/>
         </w:rPr>
-      </w:pPr>
-      <w:r>
-        <w:rPr>
-          <w:lang w:eastAsia="uk-UA"/>
-        </w:rPr>
-        <w:t>Лістинг методів збереження (JsonEmailStorage.cs):</w:t>
-      </w:r>
-      <w:r>
-        <w:rPr>
-          <w:noProof/>
-        </w:rPr>
-        <w:t xml:space="preserve"> </w:t>
-      </w:r>
-    </w:p>
-    <w:p>
-      <w:pPr>
-        <w:rPr>
-          <w:lang w:eastAsia="uk-UA"/>
-        </w:rPr>
-      </w:pPr>
-      <w:r>
-        <w:rPr>
-          <w:noProof/>
-        </w:rPr>
         <w:drawing>
-          <wp:inline distT="0" distB="0" distL="0" distR="0" wp14:anchorId="7DD1581F" wp14:editId="7E1C8830">
-            <wp:extent cx="6120130" cy="4287520"/>
-            <wp:effectExtent l="0" t="0" r="1270" b="5080"/>
-            <wp:docPr id="1787880778" name="Picture 1"/>
+          <wp:inline distT="0" distB="0" distL="0" distR="0" wp14:anchorId="0373C630" wp14:editId="2A55A14F">
+            <wp:extent cx="4259580" cy="1377670"/>
+            <wp:effectExtent l="0" t="0" r="7620" b="0"/>
+            <wp:docPr id="19" name="Picture 19" descr="Repository Design Pattern — https://codingsight.com/entity-framework-antipattern-repository/"/>
             <wp:cNvGraphicFramePr>
               <a:graphicFrameLocks xmlns:a="http://schemas.openxmlformats.org/drawingml/2006/main" noChangeAspect="1"/>
             </wp:cNvGraphicFramePr>
@@ -12105,23 +12549,36 @@
               <a:graphicData uri="http://schemas.openxmlformats.org/drawingml/2006/picture">
                 <pic:pic xmlns:pic="http://schemas.openxmlformats.org/drawingml/2006/picture">
                   <pic:nvPicPr>
-                    <pic:cNvPr id="1787880778" name=""/>
-                    <pic:cNvPicPr/>
+                    <pic:cNvPr id="0" name="Picture 1" descr="Repository Design Pattern — https://codingsight.com/entity-framework-antipattern-repository/"/>
+                    <pic:cNvPicPr>
+                      <a:picLocks noChangeAspect="1" noChangeArrowheads="1"/>
+                    </pic:cNvPicPr>
                   </pic:nvPicPr>
                   <pic:blipFill>
-                    <a:blip r:embed="rId22"/>
+                    <a:blip r:embed="rId22">
+                      <a:extLst>
+                        <a:ext uri="{28A0092B-C50C-407E-A947-70E740481C1C}">
+                          <a14:useLocalDpi xmlns:a14="http://schemas.microsoft.com/office/drawing/2010/main" val="0"/>
+                        </a:ext>
+                      </a:extLst>
+                    </a:blip>
+                    <a:srcRect/>
                     <a:stretch>
                       <a:fillRect/>
                     </a:stretch>
                   </pic:blipFill>
-                  <pic:spPr>
+                  <pic:spPr bwMode="auto">
                     <a:xfrm>
                       <a:off x="0" y="0"/>
-                      <a:ext cx="6120130" cy="4287520"/>
+                      <a:ext cx="4309678" cy="1393873"/>
                     </a:xfrm>
                     <a:prstGeom prst="rect">
                       <a:avLst/>
                     </a:prstGeom>
+                    <a:noFill/>
+                    <a:ln>
+                      <a:noFill/>
+                    </a:ln>
                   </pic:spPr>
                 </pic:pic>
               </a:graphicData>
@@ -12132,71 +12589,174 @@
     </w:p>
     <w:p>
       <w:pPr>
-        <w:spacing w:after="160" w:line="278" w:lineRule="auto"/>
-        <w:jc w:val="left"/>
-        <w:rPr>
-          <w:rFonts w:eastAsiaTheme="majorEastAsia"/>
+        <w:jc w:val="center"/>
+        <w:rPr>
+          <w:lang w:val="uk-UA" w:eastAsia="uk-UA"/>
+        </w:rPr>
+      </w:pPr>
+      <w:r>
+        <w:rPr>
+          <w:lang w:val="uk-UA" w:eastAsia="uk-UA"/>
+        </w:rPr>
+        <w:t xml:space="preserve">Рис. </w:t>
+      </w:r>
+      <w:proofErr w:type="gramStart"/>
+      <w:r>
+        <w:rPr>
+          <w:lang w:eastAsia="uk-UA"/>
+        </w:rPr>
+        <w:t>8</w:t>
+      </w:r>
+      <w:r>
+        <w:rPr>
+          <w:lang w:val="uk-UA" w:eastAsia="uk-UA"/>
+        </w:rPr>
+        <w:t xml:space="preserve"> Патерн</w:t>
+      </w:r>
+      <w:proofErr w:type="gramEnd"/>
+      <w:r>
+        <w:rPr>
+          <w:lang w:val="uk-UA" w:eastAsia="uk-UA"/>
+        </w:rPr>
+        <w:t xml:space="preserve"> Репозиторій</w:t>
+      </w:r>
+    </w:p>
+    <w:p>
+      <w:pPr>
+        <w:pStyle w:val="ListParagraph"/>
+        <w:numPr>
+          <w:ilvl w:val="0"/>
+          <w:numId w:val="23"/>
+        </w:numPr>
+        <w:rPr>
+          <w:lang w:val="uk-UA" w:eastAsia="uk-UA"/>
+        </w:rPr>
+      </w:pPr>
+      <w:r>
+        <w:rPr>
           <w:b/>
-          <w:bCs/>
-          <w:color w:val="000000" w:themeColor="text1"/>
-          <w:lang w:eastAsia="uk-UA"/>
-        </w:rPr>
-      </w:pPr>
-      <w:bookmarkStart w:id="28" w:name="_Toc216561895"/>
-      <w:r>
-        <w:br w:type="page"/>
-      </w:r>
-    </w:p>
-    <w:p>
-      <w:pPr>
-        <w:pStyle w:val="Heading2"/>
+          <w:lang w:val="uk-UA" w:eastAsia="uk-UA"/>
+        </w:rPr>
+        <w:t>Серіалізація</w:t>
+      </w:r>
+      <w:r>
+        <w:rPr>
+          <w:lang w:val="uk-UA" w:eastAsia="uk-UA"/>
+        </w:rPr>
+        <w:t>: Використовується System.Text.Json із налаштуванням WriteIn</w:t>
+      </w:r>
+      <w:r>
+        <w:rPr>
+          <w:lang w:val="uk-UA" w:eastAsia="uk-UA"/>
+        </w:rPr>
+        <w:t>dented = true для форматування.</w:t>
+      </w:r>
+    </w:p>
+    <w:p>
+      <w:pPr>
+        <w:pStyle w:val="ListParagraph"/>
+        <w:numPr>
+          <w:ilvl w:val="0"/>
+          <w:numId w:val="23"/>
+        </w:numPr>
+        <w:rPr>
+          <w:lang w:val="uk-UA" w:eastAsia="uk-UA"/>
+        </w:rPr>
+      </w:pPr>
+      <w:r>
+        <w:rPr>
+          <w:b/>
+          <w:lang w:val="uk-UA" w:eastAsia="uk-UA"/>
+        </w:rPr>
+        <w:t>Збереження</w:t>
+      </w:r>
+      <w:r>
+        <w:rPr>
+          <w:lang w:val="uk-UA" w:eastAsia="uk-UA"/>
+        </w:rPr>
+        <w:t>: Метод SaveAsync додає новий лист до списку або оновлює існуючий (за ID), після чого викликає SaveToFile, яки</w:t>
+      </w:r>
+      <w:r>
+        <w:rPr>
+          <w:lang w:val="uk-UA" w:eastAsia="uk-UA"/>
+        </w:rPr>
+        <w:t>й перезаписує файл emails.json.</w:t>
+      </w:r>
+    </w:p>
+    <w:p>
+      <w:pPr>
+        <w:pStyle w:val="ListParagraph"/>
+        <w:numPr>
+          <w:ilvl w:val="0"/>
+          <w:numId w:val="23"/>
+        </w:numPr>
+        <w:rPr>
+          <w:lang w:val="uk-UA" w:eastAsia="uk-UA"/>
+        </w:rPr>
+      </w:pPr>
+      <w:r>
+        <w:rPr>
+          <w:b/>
+          <w:lang w:val="uk-UA" w:eastAsia="uk-UA"/>
+        </w:rPr>
+        <w:t>Завантаження</w:t>
+      </w:r>
+      <w:r>
+        <w:rPr>
+          <w:lang w:val="uk-UA" w:eastAsia="uk-UA"/>
+        </w:rPr>
+        <w:t>: Метод LoadAllAsync зчитує весь файл та десеріалізує його назад у список List&lt;Emai</w:t>
+      </w:r>
+      <w:r>
+        <w:rPr>
+          <w:lang w:val="uk-UA" w:eastAsia="uk-UA"/>
+        </w:rPr>
+        <w:t>lMessage&gt;.</w:t>
+      </w:r>
+    </w:p>
+    <w:p>
+      <w:pPr>
+        <w:pStyle w:val="ListParagraph"/>
+        <w:numPr>
+          <w:ilvl w:val="0"/>
+          <w:numId w:val="23"/>
+        </w:numPr>
+        <w:rPr>
+          <w:lang w:val="uk-UA" w:eastAsia="uk-UA"/>
+        </w:rPr>
+      </w:pPr>
+      <w:r>
+        <w:rPr>
+          <w:b/>
+          <w:lang w:val="uk-UA" w:eastAsia="uk-UA"/>
+        </w:rPr>
+        <w:t>Потокобезпека</w:t>
+      </w:r>
+      <w:r>
+        <w:rPr>
+          <w:lang w:val="uk-UA" w:eastAsia="uk-UA"/>
+        </w:rPr>
+        <w:t>: Використовується об'єкт _lock для синхронізації доступу до файлу, щоб уникнути конфліктів при одночасному записі.</w:t>
+      </w:r>
+    </w:p>
+    <w:p>
+      <w:pPr>
+        <w:ind w:left="360"/>
         <w:jc w:val="center"/>
         <w:rPr>
-          <w:lang w:val="uk-UA"/>
-        </w:rPr>
-      </w:pPr>
-      <w:bookmarkStart w:id="29" w:name="_Toc217308814"/>
-      <w:r>
+          <w:lang w:val="uk-UA" w:eastAsia="uk-UA"/>
+        </w:rPr>
+      </w:pPr>
+      <w:r>
+        <w:rPr>
+          <w:lang w:val="uk-UA" w:eastAsia="uk-UA"/>
+        </w:rPr>
         <w:lastRenderedPageBreak/>
-        <w:t>3.6</w:t>
-      </w:r>
-      <w:r>
-        <w:t xml:space="preserve">. </w:t>
-      </w:r>
-      <w:r>
-        <w:rPr>
-          <w:lang w:val="uk-UA"/>
-        </w:rPr>
-        <w:t>Демонстрація роботи програмного застосунку</w:t>
-      </w:r>
-      <w:bookmarkEnd w:id="29"/>
-    </w:p>
-    <w:p>
-      <w:pPr>
-        <w:pStyle w:val="ds-markdown-paragraph"/>
-        <w:ind w:firstLine="720"/>
-        <w:jc w:val="both"/>
-      </w:pPr>
-      <w:r>
-        <w:t>Програмний застосунок було протестовано з поштовим сервісом Gmail з використанням паролів додатків. Нижче наведено скриншоти роботи програми:</w:t>
-      </w:r>
-    </w:p>
-    <w:p>
-      <w:pPr>
-        <w:jc w:val="center"/>
-        <w:rPr>
-          <w:lang w:eastAsia="uk-UA"/>
-        </w:rPr>
-      </w:pPr>
-      <w:r>
-        <w:rPr>
-          <w:lang w:eastAsia="uk-UA"/>
-        </w:rPr>
         <w:drawing>
-          <wp:inline distT="0" distB="0" distL="0" distR="0" wp14:anchorId="55859563" wp14:editId="00C0CDBC">
-            <wp:extent cx="4496427" cy="2972215"/>
-            <wp:effectExtent l="0" t="0" r="0" b="0"/>
-            <wp:docPr id="3" name="Picture 3"/>
+          <wp:inline distT="0" distB="0" distL="0" distR="0" wp14:anchorId="6A58A8A1" wp14:editId="7EDE5173">
+            <wp:extent cx="4549140" cy="6091637"/>
+            <wp:effectExtent l="0" t="0" r="3810" b="4445"/>
+            <wp:docPr id="18" name="Picture 18"/>
             <wp:cNvGraphicFramePr>
               <a:graphicFrameLocks xmlns:a="http://schemas.openxmlformats.org/drawingml/2006/main" noChangeAspect="1"/>
             </wp:cNvGraphicFramePr>
@@ -12216,7 +12776,7 @@
                   <pic:spPr>
                     <a:xfrm>
                       <a:off x="0" y="0"/>
-                      <a:ext cx="4496427" cy="2972215"/>
+                      <a:ext cx="4557079" cy="6102268"/>
                     </a:xfrm>
                     <a:prstGeom prst="rect">
                       <a:avLst/>
@@ -12231,31 +12791,168 @@
     </w:p>
     <w:p>
       <w:pPr>
-        <w:spacing w:after="160" w:line="278" w:lineRule="auto"/>
         <w:jc w:val="center"/>
         <w:rPr>
+          <w:lang w:val="uk-UA" w:eastAsia="uk-UA"/>
+        </w:rPr>
+      </w:pPr>
+      <w:r>
+        <w:rPr>
+          <w:lang w:val="uk-UA" w:eastAsia="uk-UA"/>
+        </w:rPr>
+        <w:t xml:space="preserve">Рис. </w:t>
+      </w:r>
+      <w:r>
+        <w:rPr>
+          <w:lang w:val="uk-UA" w:eastAsia="uk-UA"/>
+        </w:rPr>
+        <w:t>9</w:t>
+      </w:r>
+      <w:r>
+        <w:rPr>
+          <w:lang w:val="uk-UA" w:eastAsia="uk-UA"/>
+        </w:rPr>
+        <w:t xml:space="preserve"> </w:t>
+      </w:r>
+      <w:r>
+        <w:rPr>
+          <w:lang w:val="uk-UA" w:eastAsia="uk-UA"/>
+        </w:rPr>
+        <w:t>Реалізація серіалізації даних</w:t>
+      </w:r>
+    </w:p>
+    <w:p>
+      <w:pPr>
+        <w:pStyle w:val="Heading2"/>
+        <w:jc w:val="left"/>
+        <w:rPr>
           <w:lang w:val="uk-UA"/>
         </w:rPr>
       </w:pPr>
+      <w:bookmarkStart w:id="26" w:name="_Toc216561895"/>
+      <w:bookmarkStart w:id="27" w:name="_Toc217308815"/>
+      <w:bookmarkEnd w:id="24"/>
       <w:r>
         <w:rPr>
           <w:lang w:val="uk-UA"/>
         </w:rPr>
-        <w:t>Рисунок 4. Головне меню програми</w:t>
-      </w:r>
-    </w:p>
-    <w:p>
-      <w:pPr>
-        <w:spacing w:after="160" w:line="278" w:lineRule="auto"/>
+        <w:t>3.</w:t>
+      </w:r>
+      <w:r>
+        <w:rPr>
+          <w:lang w:val="uk-UA"/>
+        </w:rPr>
+        <w:t>6</w:t>
+      </w:r>
+      <w:r>
+        <w:rPr>
+          <w:lang w:val="uk-UA"/>
+        </w:rPr>
+        <w:t xml:space="preserve"> </w:t>
+      </w:r>
+      <w:r>
+        <w:rPr>
+          <w:lang w:val="uk-UA"/>
+        </w:rPr>
+        <w:t>Тестування програмного застосунку</w:t>
+      </w:r>
+      <w:bookmarkEnd w:id="27"/>
+    </w:p>
+    <w:p>
+      <w:r>
+        <w:t xml:space="preserve">У проєкті реалізовано Unit-тести та інтеграційні тести з використанням фреймворку </w:t>
+      </w:r>
+      <w:r>
+        <w:rPr>
+          <w:b/>
+          <w:bCs/>
+        </w:rPr>
+        <w:t>xUnit</w:t>
+      </w:r>
+      <w:r>
+        <w:t>.</w:t>
+      </w:r>
+    </w:p>
+    <w:p>
+      <w:r>
+        <w:rPr>
+          <w:b/>
+          <w:bCs/>
+        </w:rPr>
+        <w:t>Тестування фільтрації</w:t>
+      </w:r>
+      <w:r>
+        <w:t xml:space="preserve">: Файл </w:t>
+      </w:r>
+      <w:r>
+        <w:rPr>
+          <w:rStyle w:val="HTMLCode"/>
+          <w:rFonts w:ascii="Times New Roman" w:eastAsiaTheme="majorEastAsia" w:hAnsi="Times New Roman" w:cs="Times New Roman"/>
+          <w:sz w:val="28"/>
+          <w:szCs w:val="28"/>
+        </w:rPr>
+        <w:t>EmailFilterServiceTests.cs</w:t>
+      </w:r>
+      <w:r>
+        <w:t xml:space="preserve"> перевіряє коректність роботи бізнес-логіки фільтрації.</w:t>
+      </w:r>
+    </w:p>
+    <w:p>
+      <w:pPr>
+        <w:pStyle w:val="ListParagraph"/>
+        <w:numPr>
+          <w:ilvl w:val="0"/>
+          <w:numId w:val="24"/>
+        </w:numPr>
+      </w:pPr>
+      <w:r>
+        <w:t xml:space="preserve">Перевіряється, чи метод </w:t>
+      </w:r>
+      <w:r>
+        <w:rPr>
+          <w:rStyle w:val="HTMLCode"/>
+          <w:rFonts w:ascii="Times New Roman" w:eastAsiaTheme="majorEastAsia" w:hAnsi="Times New Roman" w:cs="Times New Roman"/>
+          <w:sz w:val="28"/>
+          <w:szCs w:val="28"/>
+        </w:rPr>
+        <w:t>FilterBySubject</w:t>
+      </w:r>
+      <w:r>
+        <w:t xml:space="preserve"> повертає правильну кількість листів при збігу ключового слова.</w:t>
+      </w:r>
+    </w:p>
+    <w:p>
+      <w:pPr>
+        <w:pStyle w:val="ListParagraph"/>
+        <w:numPr>
+          <w:ilvl w:val="0"/>
+          <w:numId w:val="24"/>
+        </w:numPr>
+        <w:rPr>
+          <w:lang w:val="uk-UA" w:eastAsia="uk-UA"/>
+        </w:rPr>
+      </w:pPr>
+      <w:r>
+        <w:t>Перевіряється поведінка при порожньому запиті та ігнорування регістру символів.</w:t>
+      </w:r>
+    </w:p>
+    <w:p>
+      <w:pPr>
         <w:jc w:val="center"/>
-      </w:pPr>
-      <w:r>
+        <w:rPr>
+          <w:lang w:val="uk-UA" w:eastAsia="uk-UA"/>
+        </w:rPr>
+      </w:pPr>
+      <w:r>
+        <w:rPr>
+          <w:lang w:val="uk-UA" w:eastAsia="uk-UA"/>
+        </w:rPr>
         <w:lastRenderedPageBreak/>
         <w:drawing>
-          <wp:inline distT="0" distB="0" distL="0" distR="0" wp14:anchorId="4C782318" wp14:editId="7F1DE58D">
-            <wp:extent cx="5211567" cy="8382000"/>
-            <wp:effectExtent l="0" t="0" r="8255" b="0"/>
-            <wp:docPr id="4" name="Picture 4"/>
+          <wp:inline distT="0" distB="0" distL="0" distR="0" wp14:anchorId="33153194" wp14:editId="316A5223">
+            <wp:extent cx="4861560" cy="5542521"/>
+            <wp:effectExtent l="0" t="0" r="0" b="1270"/>
+            <wp:docPr id="21" name="Picture 21"/>
             <wp:cNvGraphicFramePr>
               <a:graphicFrameLocks xmlns:a="http://schemas.openxmlformats.org/drawingml/2006/main" noChangeAspect="1"/>
             </wp:cNvGraphicFramePr>
@@ -12275,7 +12972,7 @@
                   <pic:spPr>
                     <a:xfrm>
                       <a:off x="0" y="0"/>
-                      <a:ext cx="5216862" cy="8390516"/>
+                      <a:ext cx="4869133" cy="5551154"/>
                     </a:xfrm>
                     <a:prstGeom prst="rect">
                       <a:avLst/>
@@ -12292,28 +12989,34 @@
       <w:pPr>
         <w:jc w:val="center"/>
         <w:rPr>
-          <w:lang w:val="uk-UA"/>
-        </w:rPr>
-      </w:pPr>
-      <w:r>
-        <w:t xml:space="preserve">Рисунок 5. </w:t>
-      </w:r>
-      <w:r>
-        <w:rPr>
-          <w:lang w:val="uk-UA"/>
-        </w:rPr>
-        <w:t>Підключення до облікового запису та п</w:t>
-      </w:r>
-      <w:r>
-        <w:t>ерегляд отриманих листів</w:t>
+          <w:lang w:val="uk-UA" w:eastAsia="uk-UA"/>
+        </w:rPr>
+      </w:pPr>
+      <w:r>
+        <w:rPr>
+          <w:lang w:val="uk-UA" w:eastAsia="uk-UA"/>
+        </w:rPr>
+        <w:t xml:space="preserve">Рис. 9 </w:t>
+      </w:r>
+      <w:r>
+        <w:rPr>
+          <w:lang w:val="uk-UA" w:eastAsia="uk-UA"/>
+        </w:rPr>
+        <w:t>Тестування фільтрації листів</w:t>
       </w:r>
     </w:p>
     <w:p>
       <w:pPr>
         <w:spacing w:after="160" w:line="278" w:lineRule="auto"/>
         <w:jc w:val="left"/>
-      </w:pPr>
-      <w:r>
+        <w:rPr>
+          <w:lang w:val="uk-UA" w:eastAsia="uk-UA"/>
+        </w:rPr>
+      </w:pPr>
+      <w:r>
+        <w:rPr>
+          <w:lang w:val="uk-UA" w:eastAsia="uk-UA"/>
+        </w:rPr>
         <w:br w:type="page"/>
       </w:r>
     </w:p>
@@ -12321,19 +13024,88 @@
       <w:pPr>
         <w:jc w:val="center"/>
         <w:rPr>
-          <w:lang w:val="uk-UA"/>
-        </w:rPr>
-      </w:pPr>
-      <w:r>
-        <w:rPr>
-          <w:lang w:val="uk-UA"/>
-        </w:rPr>
-        <w:lastRenderedPageBreak/>
+          <w:lang w:val="uk-UA" w:eastAsia="uk-UA"/>
+        </w:rPr>
+      </w:pPr>
+    </w:p>
+    <w:p>
+      <w:pPr>
+        <w:rPr>
+          <w:lang w:val="uk-UA" w:eastAsia="uk-UA"/>
+        </w:rPr>
+      </w:pPr>
+      <w:r>
+        <w:rPr>
+          <w:b/>
+          <w:lang w:val="uk-UA" w:eastAsia="uk-UA"/>
+        </w:rPr>
+        <w:t>Тестування сховища</w:t>
+      </w:r>
+      <w:r>
+        <w:rPr>
+          <w:lang w:val="uk-UA" w:eastAsia="uk-UA"/>
+        </w:rPr>
+        <w:t>: Файл JsonEmailStorageTests.cs перевіряє реальну роботу з файловою системою.</w:t>
+      </w:r>
+    </w:p>
+    <w:p>
+      <w:pPr>
+        <w:pStyle w:val="ListParagraph"/>
+        <w:numPr>
+          <w:ilvl w:val="0"/>
+          <w:numId w:val="25"/>
+        </w:numPr>
+        <w:rPr>
+          <w:lang w:val="uk-UA" w:eastAsia="uk-UA"/>
+        </w:rPr>
+      </w:pPr>
+      <w:r>
+        <w:rPr>
+          <w:lang w:val="uk-UA" w:eastAsia="uk-UA"/>
+        </w:rPr>
+        <w:t>Тест SaveAndLoad_ShouldPersistDataCorrectly створює тимчасовий файл, зберігає туди лист, а потім зчитує його з нового екземпляра сховища, щоб переконатися, що дані дійсно збереглися.</w:t>
+      </w:r>
+    </w:p>
+    <w:p>
+      <w:pPr>
+        <w:pStyle w:val="ListParagraph"/>
+        <w:numPr>
+          <w:ilvl w:val="0"/>
+          <w:numId w:val="25"/>
+        </w:numPr>
+        <w:rPr>
+          <w:lang w:val="uk-UA" w:eastAsia="uk-UA"/>
+        </w:rPr>
+      </w:pPr>
+      <w:r>
+        <w:rPr>
+          <w:lang w:val="uk-UA" w:eastAsia="uk-UA"/>
+        </w:rPr>
+        <w:t>Реалізовано інтерфейс IDisposable для видалення тестового</w:t>
+      </w:r>
+      <w:r>
+        <w:rPr>
+          <w:lang w:val="uk-UA" w:eastAsia="uk-UA"/>
+        </w:rPr>
+        <w:t xml:space="preserve"> файлу після завершення тестів.</w:t>
+      </w:r>
+    </w:p>
+    <w:p>
+      <w:pPr>
+        <w:jc w:val="center"/>
+        <w:rPr>
+          <w:lang w:val="uk-UA" w:eastAsia="uk-UA"/>
+        </w:rPr>
+      </w:pPr>
+      <w:r>
+        <w:rPr>
+          <w:lang w:val="uk-UA" w:eastAsia="uk-UA"/>
+        </w:rPr>
         <w:drawing>
-          <wp:inline distT="0" distB="0" distL="0" distR="0" wp14:anchorId="35471427" wp14:editId="0C2C6C84">
-            <wp:extent cx="6120130" cy="2251710"/>
-            <wp:effectExtent l="0" t="0" r="0" b="0"/>
-            <wp:docPr id="6" name="Picture 6"/>
+          <wp:inline distT="0" distB="0" distL="0" distR="0" wp14:anchorId="41903169" wp14:editId="19680D61">
+            <wp:extent cx="3314700" cy="5085309"/>
+            <wp:effectExtent l="0" t="0" r="0" b="1270"/>
+            <wp:docPr id="23" name="Picture 23"/>
             <wp:cNvGraphicFramePr>
               <a:graphicFrameLocks xmlns:a="http://schemas.openxmlformats.org/drawingml/2006/main" noChangeAspect="1"/>
             </wp:cNvGraphicFramePr>
@@ -12353,7 +13125,7 @@
                   <pic:spPr>
                     <a:xfrm>
                       <a:off x="0" y="0"/>
-                      <a:ext cx="6120130" cy="2251710"/>
+                      <a:ext cx="3320223" cy="5093782"/>
                     </a:xfrm>
                     <a:prstGeom prst="rect">
                       <a:avLst/>
@@ -12370,32 +13142,98 @@
       <w:pPr>
         <w:jc w:val="center"/>
         <w:rPr>
-          <w:lang w:val="uk-UA"/>
-        </w:rPr>
-      </w:pPr>
-      <w:r>
-        <w:rPr>
-          <w:lang w:val="uk-UA"/>
-        </w:rPr>
-        <w:t>Рисунок 6. Відправлення листа</w:t>
-      </w:r>
+          <w:lang w:val="uk-UA" w:eastAsia="uk-UA"/>
+        </w:rPr>
+      </w:pPr>
+      <w:r>
+        <w:rPr>
+          <w:lang w:val="uk-UA" w:eastAsia="uk-UA"/>
+        </w:rPr>
+        <w:t xml:space="preserve">Рис. </w:t>
+      </w:r>
+      <w:proofErr w:type="gramStart"/>
+      <w:r>
+        <w:rPr>
+          <w:lang w:eastAsia="uk-UA"/>
+        </w:rPr>
+        <w:t>10</w:t>
+      </w:r>
+      <w:proofErr w:type="gramEnd"/>
+      <w:r>
+        <w:rPr>
+          <w:lang w:val="uk-UA" w:eastAsia="uk-UA"/>
+        </w:rPr>
+        <w:t xml:space="preserve"> </w:t>
+      </w:r>
+      <w:r>
+        <w:rPr>
+          <w:lang w:val="uk-UA" w:eastAsia="uk-UA"/>
+        </w:rPr>
+        <w:t xml:space="preserve">Клас </w:t>
+      </w:r>
+      <w:r>
+        <w:rPr>
+          <w:lang w:val="uk-UA" w:eastAsia="uk-UA"/>
+        </w:rPr>
+        <w:t>JsonEmailStorageTests</w:t>
+      </w:r>
+      <w:r>
+        <w:rPr>
+          <w:lang w:val="uk-UA" w:eastAsia="uk-UA"/>
+        </w:rPr>
+        <w:t xml:space="preserve"> </w:t>
+      </w:r>
+    </w:p>
+    <w:p>
+      <w:pPr>
+        <w:rPr>
+          <w:lang w:val="uk-UA" w:eastAsia="uk-UA"/>
+        </w:rPr>
+      </w:pPr>
+      <w:r>
+        <w:rPr>
+          <w:lang w:val="uk-UA" w:eastAsia="uk-UA"/>
+        </w:rPr>
+        <w:t>Всі тести підключені в окремому проєкті EmailClient.Tests.</w:t>
+      </w:r>
+    </w:p>
+    <w:p>
+      <w:pPr>
+        <w:pStyle w:val="Heading3"/>
+      </w:pPr>
+      <w:bookmarkStart w:id="28" w:name="_Toc217308817"/>
+    </w:p>
+    <w:p>
+      <w:pPr>
+        <w:pStyle w:val="Heading3"/>
+      </w:pPr>
+      <w:r>
+        <w:t>3.7.2. Результати тестування</w:t>
+      </w:r>
+      <w:bookmarkEnd w:id="28"/>
     </w:p>
     <w:p>
       <w:pPr>
         <w:jc w:val="center"/>
         <w:rPr>
-          <w:lang w:val="uk-UA"/>
-        </w:rPr>
-      </w:pPr>
+          <w:lang w:val="uk-UA" w:eastAsia="uk-UA"/>
+        </w:rPr>
+      </w:pPr>
+      <w:r>
+        <w:t>Було розроблено та успішно виконано автоматичні тести. Усі тести пройшли перевірку, що підтверджує коректність роботи основних модулів.</w:t>
+      </w:r>
+      <w:r>
+        <w:br/>
+      </w:r>
       <w:r>
         <w:rPr>
           <w:noProof/>
         </w:rPr>
         <w:drawing>
-          <wp:inline distT="0" distB="0" distL="0" distR="0" wp14:anchorId="3FB689BA" wp14:editId="6A9FB819">
-            <wp:extent cx="3581400" cy="4416738"/>
-            <wp:effectExtent l="0" t="0" r="0" b="3175"/>
-            <wp:docPr id="7" name="Picture 7"/>
+          <wp:inline distT="0" distB="0" distL="0" distR="0" wp14:anchorId="429A0E2C" wp14:editId="56F2AA80">
+            <wp:extent cx="6120130" cy="1799590"/>
+            <wp:effectExtent l="0" t="0" r="0" b="0"/>
+            <wp:docPr id="13" name="Picture 13"/>
             <wp:cNvGraphicFramePr>
               <a:graphicFrameLocks xmlns:a="http://schemas.openxmlformats.org/drawingml/2006/main" noChangeAspect="1"/>
             </wp:cNvGraphicFramePr>
@@ -12415,592 +13253,6 @@
                   <pic:spPr>
                     <a:xfrm>
                       <a:off x="0" y="0"/>
-                      <a:ext cx="3585770" cy="4422127"/>
-                    </a:xfrm>
-                    <a:prstGeom prst="rect">
-                      <a:avLst/>
-                    </a:prstGeom>
-                  </pic:spPr>
-                </pic:pic>
-              </a:graphicData>
-            </a:graphic>
-          </wp:inline>
-        </w:drawing>
-      </w:r>
-    </w:p>
-    <w:p>
-      <w:pPr>
-        <w:jc w:val="center"/>
-        <w:rPr>
-          <w:lang w:val="uk-UA"/>
-        </w:rPr>
-      </w:pPr>
-      <w:r>
-        <w:rPr>
-          <w:lang w:val="uk-UA"/>
-        </w:rPr>
-        <w:t>Рисунок 7. Отримання листа в сторонньому поштовому клієнті.</w:t>
-      </w:r>
-    </w:p>
-    <w:p>
-      <w:pPr>
-        <w:jc w:val="center"/>
-        <w:rPr>
-          <w:lang w:val="uk-UA"/>
-        </w:rPr>
-      </w:pPr>
-      <w:r>
-        <w:rPr>
-          <w:lang w:val="uk-UA"/>
-        </w:rPr>
-        <w:lastRenderedPageBreak/>
-        <w:drawing>
-          <wp:inline distT="0" distB="0" distL="0" distR="0" wp14:anchorId="10FAE187" wp14:editId="50A2BBD2">
-            <wp:extent cx="3764280" cy="4325134"/>
-            <wp:effectExtent l="0" t="0" r="7620" b="0"/>
-            <wp:docPr id="8" name="Picture 8"/>
-            <wp:cNvGraphicFramePr>
-              <a:graphicFrameLocks xmlns:a="http://schemas.openxmlformats.org/drawingml/2006/main" noChangeAspect="1"/>
-            </wp:cNvGraphicFramePr>
-            <a:graphic xmlns:a="http://schemas.openxmlformats.org/drawingml/2006/main">
-              <a:graphicData uri="http://schemas.openxmlformats.org/drawingml/2006/picture">
-                <pic:pic xmlns:pic="http://schemas.openxmlformats.org/drawingml/2006/picture">
-                  <pic:nvPicPr>
-                    <pic:cNvPr id="1" name=""/>
-                    <pic:cNvPicPr/>
-                  </pic:nvPicPr>
-                  <pic:blipFill>
-                    <a:blip r:embed="rId27"/>
-                    <a:stretch>
-                      <a:fillRect/>
-                    </a:stretch>
-                  </pic:blipFill>
-                  <pic:spPr>
-                    <a:xfrm>
-                      <a:off x="0" y="0"/>
-                      <a:ext cx="3778752" cy="4341763"/>
-                    </a:xfrm>
-                    <a:prstGeom prst="rect">
-                      <a:avLst/>
-                    </a:prstGeom>
-                  </pic:spPr>
-                </pic:pic>
-              </a:graphicData>
-            </a:graphic>
-          </wp:inline>
-        </w:drawing>
-      </w:r>
-    </w:p>
-    <w:p>
-      <w:pPr>
-        <w:jc w:val="center"/>
-        <w:rPr>
-          <w:lang w:val="uk-UA"/>
-        </w:rPr>
-      </w:pPr>
-      <w:r>
-        <w:rPr>
-          <w:lang w:val="uk-UA"/>
-        </w:rPr>
-        <w:t xml:space="preserve">Рисунок </w:t>
-      </w:r>
-      <w:r>
-        <w:t>8</w:t>
-      </w:r>
-      <w:r>
-        <w:rPr>
-          <w:lang w:val="uk-UA"/>
-        </w:rPr>
-        <w:t xml:space="preserve">. </w:t>
-      </w:r>
-      <w:r>
-        <w:rPr>
-          <w:lang w:val="uk-UA"/>
-        </w:rPr>
-        <w:t xml:space="preserve">Збереження листів в </w:t>
-      </w:r>
-      <w:r>
-        <w:t>JSON</w:t>
-      </w:r>
-      <w:r>
-        <w:t xml:space="preserve">. </w:t>
-      </w:r>
-      <w:r>
-        <w:rPr>
-          <w:lang w:val="uk-UA"/>
-        </w:rPr>
-        <w:t>Читання збережених листів.</w:t>
-      </w:r>
-    </w:p>
-    <w:p>
-      <w:pPr>
-        <w:jc w:val="center"/>
-      </w:pPr>
-      <w:r>
-        <w:rPr>
-          <w:lang w:val="uk-UA"/>
-        </w:rPr>
-        <w:drawing>
-          <wp:inline distT="0" distB="0" distL="0" distR="0" wp14:anchorId="0C8DBB9B" wp14:editId="5C559A08">
-            <wp:extent cx="3413760" cy="3162988"/>
-            <wp:effectExtent l="0" t="0" r="0" b="0"/>
-            <wp:docPr id="10" name="Picture 10"/>
-            <wp:cNvGraphicFramePr>
-              <a:graphicFrameLocks xmlns:a="http://schemas.openxmlformats.org/drawingml/2006/main" noChangeAspect="1"/>
-            </wp:cNvGraphicFramePr>
-            <a:graphic xmlns:a="http://schemas.openxmlformats.org/drawingml/2006/main">
-              <a:graphicData uri="http://schemas.openxmlformats.org/drawingml/2006/picture">
-                <pic:pic xmlns:pic="http://schemas.openxmlformats.org/drawingml/2006/picture">
-                  <pic:nvPicPr>
-                    <pic:cNvPr id="1" name=""/>
-                    <pic:cNvPicPr/>
-                  </pic:nvPicPr>
-                  <pic:blipFill>
-                    <a:blip r:embed="rId28"/>
-                    <a:stretch>
-                      <a:fillRect/>
-                    </a:stretch>
-                  </pic:blipFill>
-                  <pic:spPr>
-                    <a:xfrm>
-                      <a:off x="0" y="0"/>
-                      <a:ext cx="3473499" cy="3218339"/>
-                    </a:xfrm>
-                    <a:prstGeom prst="rect">
-                      <a:avLst/>
-                    </a:prstGeom>
-                  </pic:spPr>
-                </pic:pic>
-              </a:graphicData>
-            </a:graphic>
-          </wp:inline>
-        </w:drawing>
-      </w:r>
-    </w:p>
-    <w:p>
-      <w:pPr>
-        <w:jc w:val="center"/>
-        <w:rPr>
-          <w:lang w:val="uk-UA"/>
-        </w:rPr>
-      </w:pPr>
-      <w:r>
-        <w:rPr>
-          <w:lang w:val="uk-UA"/>
-        </w:rPr>
-        <w:t xml:space="preserve">Рисунок </w:t>
-      </w:r>
-      <w:r>
-        <w:rPr>
-          <w:lang w:val="uk-UA"/>
-        </w:rPr>
-        <w:t>9</w:t>
-      </w:r>
-      <w:r>
-        <w:rPr>
-          <w:lang w:val="uk-UA"/>
-        </w:rPr>
-        <w:t xml:space="preserve">. </w:t>
-      </w:r>
-      <w:r>
-        <w:rPr>
-          <w:lang w:val="uk-UA"/>
-        </w:rPr>
-        <w:t>Структура листа</w:t>
-      </w:r>
-      <w:r>
-        <w:rPr>
-          <w:lang w:val="uk-UA"/>
-        </w:rPr>
-        <w:t>.</w:t>
-      </w:r>
-    </w:p>
-    <w:p>
-      <w:pPr>
-        <w:jc w:val="center"/>
-        <w:rPr>
-          <w:lang w:val="uk-UA"/>
-        </w:rPr>
-      </w:pPr>
-      <w:r>
-        <w:rPr>
-          <w:lang w:val="uk-UA"/>
-        </w:rPr>
-        <w:lastRenderedPageBreak/>
-        <w:drawing>
-          <wp:inline distT="0" distB="0" distL="0" distR="0" wp14:anchorId="1ABAF0F2" wp14:editId="42F7FF6E">
-            <wp:extent cx="6120130" cy="6298565"/>
-            <wp:effectExtent l="0" t="0" r="0" b="6985"/>
-            <wp:docPr id="11" name="Picture 11"/>
-            <wp:cNvGraphicFramePr>
-              <a:graphicFrameLocks xmlns:a="http://schemas.openxmlformats.org/drawingml/2006/main" noChangeAspect="1"/>
-            </wp:cNvGraphicFramePr>
-            <a:graphic xmlns:a="http://schemas.openxmlformats.org/drawingml/2006/main">
-              <a:graphicData uri="http://schemas.openxmlformats.org/drawingml/2006/picture">
-                <pic:pic xmlns:pic="http://schemas.openxmlformats.org/drawingml/2006/picture">
-                  <pic:nvPicPr>
-                    <pic:cNvPr id="1" name=""/>
-                    <pic:cNvPicPr/>
-                  </pic:nvPicPr>
-                  <pic:blipFill>
-                    <a:blip r:embed="rId29"/>
-                    <a:stretch>
-                      <a:fillRect/>
-                    </a:stretch>
-                  </pic:blipFill>
-                  <pic:spPr>
-                    <a:xfrm>
-                      <a:off x="0" y="0"/>
-                      <a:ext cx="6120130" cy="6298565"/>
-                    </a:xfrm>
-                    <a:prstGeom prst="rect">
-                      <a:avLst/>
-                    </a:prstGeom>
-                  </pic:spPr>
-                </pic:pic>
-              </a:graphicData>
-            </a:graphic>
-          </wp:inline>
-        </w:drawing>
-      </w:r>
-    </w:p>
-    <w:p>
-      <w:pPr>
-        <w:jc w:val="center"/>
-        <w:rPr>
-          <w:lang w:val="uk-UA"/>
-        </w:rPr>
-      </w:pPr>
-      <w:r>
-        <w:rPr>
-          <w:lang w:val="uk-UA"/>
-        </w:rPr>
-        <w:t xml:space="preserve">Рисунок </w:t>
-      </w:r>
-      <w:r>
-        <w:t>10</w:t>
-      </w:r>
-      <w:r>
-        <w:rPr>
-          <w:lang w:val="uk-UA"/>
-        </w:rPr>
-        <w:t xml:space="preserve">. </w:t>
-      </w:r>
-      <w:r>
-        <w:rPr>
-          <w:lang w:val="uk-UA"/>
-        </w:rPr>
-        <w:t xml:space="preserve">Приклад </w:t>
-      </w:r>
-      <w:r>
-        <w:rPr>
-          <w:lang w:val="uk-UA"/>
-        </w:rPr>
-        <w:t xml:space="preserve">фільтрування </w:t>
-      </w:r>
-      <w:r>
-        <w:rPr>
-          <w:lang w:val="uk-UA"/>
-        </w:rPr>
-        <w:t>за темою</w:t>
-      </w:r>
-    </w:p>
-    <w:p>
-      <w:pPr>
-        <w:jc w:val="center"/>
-        <w:rPr>
-          <w:lang w:val="uk-UA"/>
-        </w:rPr>
-      </w:pPr>
-      <w:r>
-        <w:rPr>
-          <w:lang w:val="uk-UA"/>
-        </w:rPr>
-        <w:lastRenderedPageBreak/>
-        <w:drawing>
-          <wp:inline distT="0" distB="0" distL="0" distR="0" wp14:anchorId="2A3E134D" wp14:editId="64A67655">
-            <wp:extent cx="5334000" cy="7963366"/>
-            <wp:effectExtent l="0" t="0" r="0" b="0"/>
-            <wp:docPr id="12" name="Picture 12"/>
-            <wp:cNvGraphicFramePr>
-              <a:graphicFrameLocks xmlns:a="http://schemas.openxmlformats.org/drawingml/2006/main" noChangeAspect="1"/>
-            </wp:cNvGraphicFramePr>
-            <a:graphic xmlns:a="http://schemas.openxmlformats.org/drawingml/2006/main">
-              <a:graphicData uri="http://schemas.openxmlformats.org/drawingml/2006/picture">
-                <pic:pic xmlns:pic="http://schemas.openxmlformats.org/drawingml/2006/picture">
-                  <pic:nvPicPr>
-                    <pic:cNvPr id="1" name=""/>
-                    <pic:cNvPicPr/>
-                  </pic:nvPicPr>
-                  <pic:blipFill>
-                    <a:blip r:embed="rId30"/>
-                    <a:stretch>
-                      <a:fillRect/>
-                    </a:stretch>
-                  </pic:blipFill>
-                  <pic:spPr>
-                    <a:xfrm>
-                      <a:off x="0" y="0"/>
-                      <a:ext cx="5336149" cy="7966574"/>
-                    </a:xfrm>
-                    <a:prstGeom prst="rect">
-                      <a:avLst/>
-                    </a:prstGeom>
-                  </pic:spPr>
-                </pic:pic>
-              </a:graphicData>
-            </a:graphic>
-          </wp:inline>
-        </w:drawing>
-      </w:r>
-    </w:p>
-    <w:p>
-      <w:pPr>
-        <w:jc w:val="center"/>
-        <w:rPr>
-          <w:lang w:val="uk-UA"/>
-        </w:rPr>
-      </w:pPr>
-      <w:r>
-        <w:rPr>
-          <w:lang w:val="uk-UA"/>
-        </w:rPr>
-        <w:t xml:space="preserve">Рисунок </w:t>
-      </w:r>
-      <w:r>
-        <w:t>1</w:t>
-      </w:r>
-      <w:r>
-        <w:rPr>
-          <w:lang w:val="uk-UA"/>
-        </w:rPr>
-        <w:t>1</w:t>
-      </w:r>
-      <w:r>
-        <w:rPr>
-          <w:lang w:val="uk-UA"/>
-        </w:rPr>
-        <w:t xml:space="preserve">. Приклад </w:t>
-      </w:r>
-      <w:r>
-        <w:rPr>
-          <w:lang w:val="uk-UA"/>
-        </w:rPr>
-        <w:t>фільтрування</w:t>
-      </w:r>
-      <w:r>
-        <w:rPr>
-          <w:lang w:val="uk-UA"/>
-        </w:rPr>
-        <w:t xml:space="preserve"> за </w:t>
-      </w:r>
-      <w:r>
-        <w:rPr>
-          <w:lang w:val="uk-UA"/>
-        </w:rPr>
-        <w:t>вкладенням</w:t>
-      </w:r>
-    </w:p>
-    <w:p>
-      <w:pPr>
-        <w:jc w:val="center"/>
-        <w:rPr>
-          <w:lang w:val="uk-UA"/>
-        </w:rPr>
-      </w:pPr>
-    </w:p>
-    <w:p>
-      <w:pPr>
-        <w:spacing w:after="160" w:line="278" w:lineRule="auto"/>
-        <w:jc w:val="left"/>
-        <w:rPr>
-          <w:lang w:val="uk-UA"/>
-        </w:rPr>
-      </w:pPr>
-      <w:r>
-        <w:rPr>
-          <w:lang w:val="uk-UA"/>
-        </w:rPr>
-        <w:br w:type="page"/>
-      </w:r>
-    </w:p>
-    <w:p>
-      <w:pPr>
-        <w:pStyle w:val="Heading2"/>
-        <w:jc w:val="center"/>
-        <w:rPr>
-          <w:lang w:val="uk-UA"/>
-        </w:rPr>
-      </w:pPr>
-      <w:bookmarkStart w:id="30" w:name="_Toc217308815"/>
-      <w:r>
-        <w:rPr>
-          <w:lang w:val="uk-UA"/>
-        </w:rPr>
-        <w:lastRenderedPageBreak/>
-        <w:t>3.</w:t>
-      </w:r>
-      <w:r>
-        <w:t>7</w:t>
-      </w:r>
-      <w:r>
-        <w:rPr>
-          <w:lang w:val="uk-UA"/>
-        </w:rPr>
-        <w:t xml:space="preserve">. </w:t>
-      </w:r>
-      <w:r>
-        <w:rPr>
-          <w:lang w:val="uk-UA"/>
-        </w:rPr>
-        <w:t>Тестування програмного застосунку</w:t>
-      </w:r>
-      <w:bookmarkEnd w:id="30"/>
-    </w:p>
-    <w:p>
-      <w:pPr>
-        <w:pStyle w:val="Heading3"/>
-        <w:jc w:val="left"/>
-      </w:pPr>
-      <w:bookmarkStart w:id="31" w:name="_Toc217308816"/>
-      <w:r>
-        <w:t>3.7.1. Вибір стратегії та інструментів тестування</w:t>
-      </w:r>
-      <w:bookmarkEnd w:id="31"/>
-    </w:p>
-    <w:p>
-      <w:r>
-        <w:t>Для забезпечення якості розробленого програмного забезпечення було обрано стратегію, що включає два рівні тестування:</w:t>
-      </w:r>
-    </w:p>
-    <w:p>
-      <w:pPr>
-        <w:pStyle w:val="ListParagraph"/>
-        <w:numPr>
-          <w:ilvl w:val="0"/>
-          <w:numId w:val="16"/>
-        </w:numPr>
-        <w:rPr>
-          <w:lang w:val="uk-UA" w:eastAsia="uk-UA"/>
-        </w:rPr>
-      </w:pPr>
-      <w:r>
-        <w:rPr>
-          <w:lang w:val="uk-UA" w:eastAsia="uk-UA"/>
-        </w:rPr>
-        <w:t xml:space="preserve">Юніт-тестування: Перевірка окремих модулів бізнес-логіки (зокрема </w:t>
-      </w:r>
-      <w:r>
-        <w:rPr>
-          <w:lang w:val="uk-UA" w:eastAsia="uk-UA"/>
-        </w:rPr>
-        <w:t>EmailFilterService) в ізоляції.</w:t>
-      </w:r>
-    </w:p>
-    <w:p>
-      <w:pPr>
-        <w:pStyle w:val="ListParagraph"/>
-        <w:numPr>
-          <w:ilvl w:val="0"/>
-          <w:numId w:val="16"/>
-        </w:numPr>
-        <w:rPr>
-          <w:lang w:val="uk-UA" w:eastAsia="uk-UA"/>
-        </w:rPr>
-      </w:pPr>
-      <w:r>
-        <w:rPr>
-          <w:lang w:val="uk-UA" w:eastAsia="uk-UA"/>
-        </w:rPr>
-        <w:t>Інтеграційне тестування: Перевірка взаємодії компонентів з файловою системою (клас JsonEmailStorage).</w:t>
-      </w:r>
-    </w:p>
-    <w:p>
-      <w:r>
-        <w:t xml:space="preserve">Як фреймворк для тестування використано </w:t>
-      </w:r>
-      <w:r>
-        <w:rPr>
-          <w:b/>
-          <w:bCs/>
-        </w:rPr>
-        <w:t>xUnit</w:t>
-      </w:r>
-      <w:r>
-        <w:t xml:space="preserve"> з бібліотекою </w:t>
-      </w:r>
-      <w:r>
-        <w:rPr>
-          <w:b/>
-          <w:bCs/>
-        </w:rPr>
-        <w:t>Moq</w:t>
-      </w:r>
-      <w:r>
-        <w:t xml:space="preserve">. Тести реалізовано за патерном </w:t>
-      </w:r>
-      <w:r>
-        <w:rPr>
-          <w:b/>
-          <w:bCs/>
-        </w:rPr>
-        <w:t>AAA (Arrange, Act, Assert)</w:t>
-      </w:r>
-      <w:r>
-        <w:t>.</w:t>
-      </w:r>
-    </w:p>
-    <w:p>
-      <w:pPr>
-        <w:pStyle w:val="Heading3"/>
-      </w:pPr>
-      <w:bookmarkStart w:id="32" w:name="_Toc217308817"/>
-      <w:r>
-        <w:t>3.7.2. Результати тестування</w:t>
-      </w:r>
-      <w:bookmarkEnd w:id="32"/>
-    </w:p>
-    <w:p>
-      <w:pPr>
-        <w:jc w:val="center"/>
-        <w:rPr>
-          <w:lang w:val="uk-UA" w:eastAsia="uk-UA"/>
-        </w:rPr>
-      </w:pPr>
-      <w:r>
-        <w:t>Було розроблено та успішно виконано автоматичні тести. Усі тести пройшли перевірку, що підтверджує коректність роботи основних модулів.</w:t>
-      </w:r>
-      <w:r>
-        <w:br/>
-      </w:r>
-      <w:r>
-        <w:rPr>
-          <w:lang w:val="uk-UA" w:eastAsia="uk-UA"/>
-        </w:rPr>
-        <w:drawing>
-          <wp:inline distT="0" distB="0" distL="0" distR="0" wp14:anchorId="429A0E2C" wp14:editId="56F2AA80">
-            <wp:extent cx="6120130" cy="1799590"/>
-            <wp:effectExtent l="0" t="0" r="0" b="0"/>
-            <wp:docPr id="13" name="Picture 13"/>
-            <wp:cNvGraphicFramePr>
-              <a:graphicFrameLocks xmlns:a="http://schemas.openxmlformats.org/drawingml/2006/main" noChangeAspect="1"/>
-            </wp:cNvGraphicFramePr>
-            <a:graphic xmlns:a="http://schemas.openxmlformats.org/drawingml/2006/main">
-              <a:graphicData uri="http://schemas.openxmlformats.org/drawingml/2006/picture">
-                <pic:pic xmlns:pic="http://schemas.openxmlformats.org/drawingml/2006/picture">
-                  <pic:nvPicPr>
-                    <pic:cNvPr id="1" name=""/>
-                    <pic:cNvPicPr/>
-                  </pic:nvPicPr>
-                  <pic:blipFill>
-                    <a:blip r:embed="rId31"/>
-                    <a:stretch>
-                      <a:fillRect/>
-                    </a:stretch>
-                  </pic:blipFill>
-                  <pic:spPr>
-                    <a:xfrm>
-                      <a:off x="0" y="0"/>
                       <a:ext cx="6120130" cy="1799590"/>
                     </a:xfrm>
                     <a:prstGeom prst="rect">
@@ -13016,37 +13268,14 @@
     </w:p>
     <w:p>
       <w:pPr>
-        <w:jc w:val="center"/>
-      </w:pPr>
-      <w:r>
-        <w:rPr>
-          <w:lang w:val="uk-UA"/>
-        </w:rPr>
-        <w:t>Рисунок 1</w:t>
-      </w:r>
-      <w:r>
-        <w:t xml:space="preserve">2. </w:t>
-      </w:r>
-      <w:r>
-        <w:rPr>
-          <w:lang w:val="uk-UA"/>
-        </w:rPr>
-        <w:t xml:space="preserve">Скриншот результатів </w:t>
-      </w:r>
-      <w:r>
-        <w:t>dotnet test</w:t>
-      </w:r>
-    </w:p>
-    <w:p>
-      <w:pPr>
         <w:pStyle w:val="Heading2"/>
         <w:jc w:val="center"/>
       </w:pPr>
-      <w:bookmarkStart w:id="33" w:name="_Toc217308818"/>
+      <w:bookmarkStart w:id="29" w:name="_Toc217308818"/>
       <w:r>
         <w:t>3.8. Технічна документація</w:t>
       </w:r>
-      <w:bookmarkEnd w:id="33"/>
+      <w:bookmarkEnd w:id="29"/>
     </w:p>
     <w:p>
       <w:pPr>
@@ -13081,8 +13310,6 @@
       <w:r>
         <w:t>), що робить його доступним для нових користувачів.</w:t>
       </w:r>
-      <w:bookmarkStart w:id="34" w:name="_GoBack"/>
-      <w:bookmarkEnd w:id="34"/>
     </w:p>
     <w:p>
       <w:pPr>
@@ -13092,14 +13319,14 @@
           <w:lang w:val="uk-UA"/>
         </w:rPr>
       </w:pPr>
-      <w:bookmarkStart w:id="35" w:name="_Toc217308819"/>
+      <w:bookmarkStart w:id="30" w:name="_Toc217308819"/>
       <w:r>
         <w:rPr>
           <w:lang w:val="uk-UA"/>
         </w:rPr>
         <w:t>3.9. Оцінка перспективності проєкту (TRL)</w:t>
       </w:r>
-      <w:bookmarkEnd w:id="35"/>
+      <w:bookmarkEnd w:id="30"/>
     </w:p>
     <w:p>
       <w:pPr>
@@ -13132,7 +13359,6 @@
         <w:rPr>
           <w:lang w:val="uk-UA" w:eastAsia="uk-UA"/>
         </w:rPr>
-        <w:lastRenderedPageBreak/>
         <w:t>Це означає, що основні технології перевірені в реальному середовищі (робота з Gmail), але програма потребує додаткових вдосконалень перед промисловим використанням.</w:t>
       </w:r>
     </w:p>
@@ -13317,6 +13543,7 @@
         <w:jc w:val="left"/>
       </w:pPr>
       <w:r>
+        <w:lastRenderedPageBreak/>
         <w:br w:type="page"/>
       </w:r>
     </w:p>
@@ -13324,13 +13551,13 @@
       <w:pPr>
         <w:pStyle w:val="Heading1"/>
       </w:pPr>
-      <w:bookmarkStart w:id="36" w:name="_Toc217308820"/>
+      <w:bookmarkStart w:id="31" w:name="_Toc217308820"/>
       <w:r>
         <w:lastRenderedPageBreak/>
         <w:t>ВИСНОВКИ</w:t>
       </w:r>
-      <w:bookmarkEnd w:id="28"/>
-      <w:bookmarkEnd w:id="36"/>
+      <w:bookmarkEnd w:id="26"/>
+      <w:bookmarkEnd w:id="31"/>
     </w:p>
     <w:p>
       <w:pPr>
@@ -13425,14 +13652,14 @@
       <w:pPr>
         <w:pStyle w:val="Heading1"/>
       </w:pPr>
-      <w:bookmarkStart w:id="37" w:name="_Toc216561896"/>
-      <w:bookmarkStart w:id="38" w:name="_Toc217308821"/>
+      <w:bookmarkStart w:id="32" w:name="_Toc216561896"/>
+      <w:bookmarkStart w:id="33" w:name="_Toc217308821"/>
       <w:r>
         <w:lastRenderedPageBreak/>
         <w:t>СПИСОК ВИКОРИСТАНОЇ ЛІТЕРАТУРИ</w:t>
       </w:r>
-      <w:bookmarkEnd w:id="37"/>
-      <w:bookmarkEnd w:id="38"/>
+      <w:bookmarkEnd w:id="32"/>
+      <w:bookmarkEnd w:id="33"/>
     </w:p>
     <w:p>
       <w:pPr>
@@ -13471,7 +13698,7 @@
         </w:rPr>
         <w:t xml:space="preserve">Microsoft .NET Documentation [Електронний ресурс]. – Режим доступу: </w:t>
       </w:r>
-      <w:hyperlink r:id="rId32" w:tgtFrame="_blank" w:history="1">
+      <w:hyperlink r:id="rId27" w:tgtFrame="_blank" w:history="1">
         <w:r>
           <w:rPr>
             <w:rStyle w:val="Hyperlink"/>
@@ -13499,7 +13726,7 @@
         </w:rPr>
         <w:t xml:space="preserve">Stedfast J. MailKit Documentation [Електронний ресурс]. – Режим доступу: </w:t>
       </w:r>
-      <w:hyperlink r:id="rId33" w:tgtFrame="_blank" w:history="1">
+      <w:hyperlink r:id="rId28" w:tgtFrame="_blank" w:history="1">
         <w:r>
           <w:rPr>
             <w:rStyle w:val="Hyperlink"/>
@@ -13545,7 +13772,7 @@
         </w:rPr>
         <w:t xml:space="preserve">[Електронний ресурс]. – Режим доступу: </w:t>
       </w:r>
-      <w:hyperlink r:id="rId34" w:history="1">
+      <w:hyperlink r:id="rId29" w:history="1">
         <w:r>
           <w:rPr>
             <w:rStyle w:val="Hyperlink"/>
@@ -13555,7 +13782,7 @@
       </w:hyperlink>
     </w:p>
     <w:sectPr>
-      <w:footerReference w:type="default" r:id="rId35"/>
+      <w:footerReference w:type="default" r:id="rId30"/>
       <w:pgSz w:w="11906" w:h="16838"/>
       <w:pgMar w:top="1134" w:right="567" w:bottom="1134" w:left="1701" w:header="709" w:footer="145" w:gutter="0"/>
       <w:cols w:space="708"/>
@@ -13623,7 +13850,7 @@
             <w:noProof/>
             <w:lang w:val="ru-RU"/>
           </w:rPr>
-          <w:t>36</w:t>
+          <w:t>30</w:t>
         </w:r>
         <w:r>
           <w:fldChar w:fldCharType="end"/>
@@ -13670,6 +13897,155 @@
 <file path=word/numbering.xml><?xml version="1.0" encoding="utf-8"?>
 <w:numbering xmlns:wpc="http://schemas.microsoft.com/office/word/2010/wordprocessingCanvas" xmlns:cx="http://schemas.microsoft.com/office/drawing/2014/chartex" xmlns:cx1="http://schemas.microsoft.com/office/drawing/2015/9/8/chartex" xmlns:mc="http://schemas.openxmlformats.org/markup-compatibility/2006" xmlns:o="urn:schemas-microsoft-com:office:office" xmlns:r="http://schemas.openxmlformats.org/officeDocument/2006/relationships" xmlns:m="http://schemas.openxmlformats.org/officeDocument/2006/math" xmlns:v="urn:schemas-microsoft-com:vml" xmlns:wp14="http://schemas.microsoft.com/office/word/2010/wordprocessingDrawing" xmlns:wp="http://schemas.openxmlformats.org/drawingml/2006/wordprocessingDrawing" xmlns:w10="urn:schemas-microsoft-com:office:word" xmlns:w="http://schemas.openxmlformats.org/wordprocessingml/2006/main" xmlns:w14="http://schemas.microsoft.com/office/word/2010/wordml" xmlns:w15="http://schemas.microsoft.com/office/word/2012/wordml" xmlns:w16se="http://schemas.microsoft.com/office/word/2015/wordml/symex" xmlns:wpg="http://schemas.microsoft.com/office/word/2010/wordprocessingGroup" xmlns:wpi="http://schemas.microsoft.com/office/word/2010/wordprocessingInk" xmlns:wne="http://schemas.microsoft.com/office/word/2006/wordml" xmlns:wps="http://schemas.microsoft.com/office/word/2010/wordprocessingShape" mc:Ignorable="w14 w15 w16se wp14">
   <w:abstractNum w:abstractNumId="0" w15:restartNumberingAfterBreak="0">
+    <w:nsid w:val="026F1835"/>
+    <w:multiLevelType w:val="multilevel"/>
+    <w:tmpl w:val="C2F6CAB2"/>
+    <w:lvl w:ilvl="0">
+      <w:start w:val="1"/>
+      <w:numFmt w:val="bullet"/>
+      <w:lvlText w:val=""/>
+      <w:lvlJc w:val="left"/>
+      <w:pPr>
+        <w:tabs>
+          <w:tab w:val="num" w:pos="720"/>
+        </w:tabs>
+        <w:ind w:left="720" w:hanging="360"/>
+      </w:pPr>
+      <w:rPr>
+        <w:rFonts w:ascii="Symbol" w:hAnsi="Symbol" w:hint="default"/>
+        <w:sz w:val="20"/>
+      </w:rPr>
+    </w:lvl>
+    <w:lvl w:ilvl="1" w:tentative="1">
+      <w:start w:val="1"/>
+      <w:numFmt w:val="bullet"/>
+      <w:lvlText w:val="o"/>
+      <w:lvlJc w:val="left"/>
+      <w:pPr>
+        <w:tabs>
+          <w:tab w:val="num" w:pos="1440"/>
+        </w:tabs>
+        <w:ind w:left="1440" w:hanging="360"/>
+      </w:pPr>
+      <w:rPr>
+        <w:rFonts w:ascii="Courier New" w:hAnsi="Courier New" w:hint="default"/>
+        <w:sz w:val="20"/>
+      </w:rPr>
+    </w:lvl>
+    <w:lvl w:ilvl="2" w:tentative="1">
+      <w:start w:val="1"/>
+      <w:numFmt w:val="bullet"/>
+      <w:lvlText w:val=""/>
+      <w:lvlJc w:val="left"/>
+      <w:pPr>
+        <w:tabs>
+          <w:tab w:val="num" w:pos="2160"/>
+        </w:tabs>
+        <w:ind w:left="2160" w:hanging="360"/>
+      </w:pPr>
+      <w:rPr>
+        <w:rFonts w:ascii="Wingdings" w:hAnsi="Wingdings" w:hint="default"/>
+        <w:sz w:val="20"/>
+      </w:rPr>
+    </w:lvl>
+    <w:lvl w:ilvl="3" w:tentative="1">
+      <w:start w:val="1"/>
+      <w:numFmt w:val="bullet"/>
+      <w:lvlText w:val=""/>
+      <w:lvlJc w:val="left"/>
+      <w:pPr>
+        <w:tabs>
+          <w:tab w:val="num" w:pos="2880"/>
+        </w:tabs>
+        <w:ind w:left="2880" w:hanging="360"/>
+      </w:pPr>
+      <w:rPr>
+        <w:rFonts w:ascii="Wingdings" w:hAnsi="Wingdings" w:hint="default"/>
+        <w:sz w:val="20"/>
+      </w:rPr>
+    </w:lvl>
+    <w:lvl w:ilvl="4" w:tentative="1">
+      <w:start w:val="1"/>
+      <w:numFmt w:val="bullet"/>
+      <w:lvlText w:val=""/>
+      <w:lvlJc w:val="left"/>
+      <w:pPr>
+        <w:tabs>
+          <w:tab w:val="num" w:pos="3600"/>
+        </w:tabs>
+        <w:ind w:left="3600" w:hanging="360"/>
+      </w:pPr>
+      <w:rPr>
+        <w:rFonts w:ascii="Wingdings" w:hAnsi="Wingdings" w:hint="default"/>
+        <w:sz w:val="20"/>
+      </w:rPr>
+    </w:lvl>
+    <w:lvl w:ilvl="5" w:tentative="1">
+      <w:start w:val="1"/>
+      <w:numFmt w:val="bullet"/>
+      <w:lvlText w:val=""/>
+      <w:lvlJc w:val="left"/>
+      <w:pPr>
+        <w:tabs>
+          <w:tab w:val="num" w:pos="4320"/>
+        </w:tabs>
+        <w:ind w:left="4320" w:hanging="360"/>
+      </w:pPr>
+      <w:rPr>
+        <w:rFonts w:ascii="Wingdings" w:hAnsi="Wingdings" w:hint="default"/>
+        <w:sz w:val="20"/>
+      </w:rPr>
+    </w:lvl>
+    <w:lvl w:ilvl="6" w:tentative="1">
+      <w:start w:val="1"/>
+      <w:numFmt w:val="bullet"/>
+      <w:lvlText w:val=""/>
+      <w:lvlJc w:val="left"/>
+      <w:pPr>
+        <w:tabs>
+          <w:tab w:val="num" w:pos="5040"/>
+        </w:tabs>
+        <w:ind w:left="5040" w:hanging="360"/>
+      </w:pPr>
+      <w:rPr>
+        <w:rFonts w:ascii="Wingdings" w:hAnsi="Wingdings" w:hint="default"/>
+        <w:sz w:val="20"/>
+      </w:rPr>
+    </w:lvl>
+    <w:lvl w:ilvl="7" w:tentative="1">
+      <w:start w:val="1"/>
+      <w:numFmt w:val="bullet"/>
+      <w:lvlText w:val=""/>
+      <w:lvlJc w:val="left"/>
+      <w:pPr>
+        <w:tabs>
+          <w:tab w:val="num" w:pos="5760"/>
+        </w:tabs>
+        <w:ind w:left="5760" w:hanging="360"/>
+      </w:pPr>
+      <w:rPr>
+        <w:rFonts w:ascii="Wingdings" w:hAnsi="Wingdings" w:hint="default"/>
+        <w:sz w:val="20"/>
+      </w:rPr>
+    </w:lvl>
+    <w:lvl w:ilvl="8" w:tentative="1">
+      <w:start w:val="1"/>
+      <w:numFmt w:val="bullet"/>
+      <w:lvlText w:val=""/>
+      <w:lvlJc w:val="left"/>
+      <w:pPr>
+        <w:tabs>
+          <w:tab w:val="num" w:pos="6480"/>
+        </w:tabs>
+        <w:ind w:left="6480" w:hanging="360"/>
+      </w:pPr>
+      <w:rPr>
+        <w:rFonts w:ascii="Wingdings" w:hAnsi="Wingdings" w:hint="default"/>
+        <w:sz w:val="20"/>
+      </w:rPr>
+    </w:lvl>
+  </w:abstractNum>
+  <w:abstractNum w:abstractNumId="1" w15:restartNumberingAfterBreak="0">
     <w:nsid w:val="04B66B95"/>
     <w:multiLevelType w:val="hybridMultilevel"/>
     <w:tmpl w:val="E5C8BBD0"/>
@@ -13782,7 +14158,7 @@
       </w:rPr>
     </w:lvl>
   </w:abstractNum>
-  <w:abstractNum w:abstractNumId="1" w15:restartNumberingAfterBreak="0">
+  <w:abstractNum w:abstractNumId="2" w15:restartNumberingAfterBreak="0">
     <w:nsid w:val="0F753E82"/>
     <w:multiLevelType w:val="hybridMultilevel"/>
     <w:tmpl w:val="79E245AA"/>
@@ -13868,7 +14244,7 @@
       </w:pPr>
     </w:lvl>
   </w:abstractNum>
-  <w:abstractNum w:abstractNumId="2" w15:restartNumberingAfterBreak="0">
+  <w:abstractNum w:abstractNumId="3" w15:restartNumberingAfterBreak="0">
     <w:nsid w:val="11690B6F"/>
     <w:multiLevelType w:val="multilevel"/>
     <w:tmpl w:val="908CD15A"/>
@@ -13986,7 +14362,156 @@
       </w:rPr>
     </w:lvl>
   </w:abstractNum>
-  <w:abstractNum w:abstractNumId="3" w15:restartNumberingAfterBreak="0">
+  <w:abstractNum w:abstractNumId="4" w15:restartNumberingAfterBreak="0">
+    <w:nsid w:val="2B24418F"/>
+    <w:multiLevelType w:val="multilevel"/>
+    <w:tmpl w:val="C2F6CAB2"/>
+    <w:lvl w:ilvl="0">
+      <w:start w:val="1"/>
+      <w:numFmt w:val="bullet"/>
+      <w:lvlText w:val=""/>
+      <w:lvlJc w:val="left"/>
+      <w:pPr>
+        <w:tabs>
+          <w:tab w:val="num" w:pos="720"/>
+        </w:tabs>
+        <w:ind w:left="720" w:hanging="360"/>
+      </w:pPr>
+      <w:rPr>
+        <w:rFonts w:ascii="Symbol" w:hAnsi="Symbol" w:hint="default"/>
+        <w:sz w:val="20"/>
+      </w:rPr>
+    </w:lvl>
+    <w:lvl w:ilvl="1" w:tentative="1">
+      <w:start w:val="1"/>
+      <w:numFmt w:val="bullet"/>
+      <w:lvlText w:val="o"/>
+      <w:lvlJc w:val="left"/>
+      <w:pPr>
+        <w:tabs>
+          <w:tab w:val="num" w:pos="1440"/>
+        </w:tabs>
+        <w:ind w:left="1440" w:hanging="360"/>
+      </w:pPr>
+      <w:rPr>
+        <w:rFonts w:ascii="Courier New" w:hAnsi="Courier New" w:hint="default"/>
+        <w:sz w:val="20"/>
+      </w:rPr>
+    </w:lvl>
+    <w:lvl w:ilvl="2" w:tentative="1">
+      <w:start w:val="1"/>
+      <w:numFmt w:val="bullet"/>
+      <w:lvlText w:val=""/>
+      <w:lvlJc w:val="left"/>
+      <w:pPr>
+        <w:tabs>
+          <w:tab w:val="num" w:pos="2160"/>
+        </w:tabs>
+        <w:ind w:left="2160" w:hanging="360"/>
+      </w:pPr>
+      <w:rPr>
+        <w:rFonts w:ascii="Wingdings" w:hAnsi="Wingdings" w:hint="default"/>
+        <w:sz w:val="20"/>
+      </w:rPr>
+    </w:lvl>
+    <w:lvl w:ilvl="3" w:tentative="1">
+      <w:start w:val="1"/>
+      <w:numFmt w:val="bullet"/>
+      <w:lvlText w:val=""/>
+      <w:lvlJc w:val="left"/>
+      <w:pPr>
+        <w:tabs>
+          <w:tab w:val="num" w:pos="2880"/>
+        </w:tabs>
+        <w:ind w:left="2880" w:hanging="360"/>
+      </w:pPr>
+      <w:rPr>
+        <w:rFonts w:ascii="Wingdings" w:hAnsi="Wingdings" w:hint="default"/>
+        <w:sz w:val="20"/>
+      </w:rPr>
+    </w:lvl>
+    <w:lvl w:ilvl="4" w:tentative="1">
+      <w:start w:val="1"/>
+      <w:numFmt w:val="bullet"/>
+      <w:lvlText w:val=""/>
+      <w:lvlJc w:val="left"/>
+      <w:pPr>
+        <w:tabs>
+          <w:tab w:val="num" w:pos="3600"/>
+        </w:tabs>
+        <w:ind w:left="3600" w:hanging="360"/>
+      </w:pPr>
+      <w:rPr>
+        <w:rFonts w:ascii="Wingdings" w:hAnsi="Wingdings" w:hint="default"/>
+        <w:sz w:val="20"/>
+      </w:rPr>
+    </w:lvl>
+    <w:lvl w:ilvl="5" w:tentative="1">
+      <w:start w:val="1"/>
+      <w:numFmt w:val="bullet"/>
+      <w:lvlText w:val=""/>
+      <w:lvlJc w:val="left"/>
+      <w:pPr>
+        <w:tabs>
+          <w:tab w:val="num" w:pos="4320"/>
+        </w:tabs>
+        <w:ind w:left="4320" w:hanging="360"/>
+      </w:pPr>
+      <w:rPr>
+        <w:rFonts w:ascii="Wingdings" w:hAnsi="Wingdings" w:hint="default"/>
+        <w:sz w:val="20"/>
+      </w:rPr>
+    </w:lvl>
+    <w:lvl w:ilvl="6" w:tentative="1">
+      <w:start w:val="1"/>
+      <w:numFmt w:val="bullet"/>
+      <w:lvlText w:val=""/>
+      <w:lvlJc w:val="left"/>
+      <w:pPr>
+        <w:tabs>
+          <w:tab w:val="num" w:pos="5040"/>
+        </w:tabs>
+        <w:ind w:left="5040" w:hanging="360"/>
+      </w:pPr>
+      <w:rPr>
+        <w:rFonts w:ascii="Wingdings" w:hAnsi="Wingdings" w:hint="default"/>
+        <w:sz w:val="20"/>
+      </w:rPr>
+    </w:lvl>
+    <w:lvl w:ilvl="7" w:tentative="1">
+      <w:start w:val="1"/>
+      <w:numFmt w:val="bullet"/>
+      <w:lvlText w:val=""/>
+      <w:lvlJc w:val="left"/>
+      <w:pPr>
+        <w:tabs>
+          <w:tab w:val="num" w:pos="5760"/>
+        </w:tabs>
+        <w:ind w:left="5760" w:hanging="360"/>
+      </w:pPr>
+      <w:rPr>
+        <w:rFonts w:ascii="Wingdings" w:hAnsi="Wingdings" w:hint="default"/>
+        <w:sz w:val="20"/>
+      </w:rPr>
+    </w:lvl>
+    <w:lvl w:ilvl="8" w:tentative="1">
+      <w:start w:val="1"/>
+      <w:numFmt w:val="bullet"/>
+      <w:lvlText w:val=""/>
+      <w:lvlJc w:val="left"/>
+      <w:pPr>
+        <w:tabs>
+          <w:tab w:val="num" w:pos="6480"/>
+        </w:tabs>
+        <w:ind w:left="6480" w:hanging="360"/>
+      </w:pPr>
+      <w:rPr>
+        <w:rFonts w:ascii="Wingdings" w:hAnsi="Wingdings" w:hint="default"/>
+        <w:sz w:val="20"/>
+      </w:rPr>
+    </w:lvl>
+  </w:abstractNum>
+  <w:abstractNum w:abstractNumId="5" w15:restartNumberingAfterBreak="0">
     <w:nsid w:val="3219369B"/>
     <w:multiLevelType w:val="hybridMultilevel"/>
     <w:tmpl w:val="4454AA8A"/>
@@ -14099,7 +14624,156 @@
       </w:rPr>
     </w:lvl>
   </w:abstractNum>
-  <w:abstractNum w:abstractNumId="4" w15:restartNumberingAfterBreak="0">
+  <w:abstractNum w:abstractNumId="6" w15:restartNumberingAfterBreak="0">
+    <w:nsid w:val="38137BE0"/>
+    <w:multiLevelType w:val="multilevel"/>
+    <w:tmpl w:val="C2F6CAB2"/>
+    <w:lvl w:ilvl="0">
+      <w:start w:val="1"/>
+      <w:numFmt w:val="bullet"/>
+      <w:lvlText w:val=""/>
+      <w:lvlJc w:val="left"/>
+      <w:pPr>
+        <w:tabs>
+          <w:tab w:val="num" w:pos="720"/>
+        </w:tabs>
+        <w:ind w:left="720" w:hanging="360"/>
+      </w:pPr>
+      <w:rPr>
+        <w:rFonts w:ascii="Symbol" w:hAnsi="Symbol" w:hint="default"/>
+        <w:sz w:val="20"/>
+      </w:rPr>
+    </w:lvl>
+    <w:lvl w:ilvl="1" w:tentative="1">
+      <w:start w:val="1"/>
+      <w:numFmt w:val="bullet"/>
+      <w:lvlText w:val="o"/>
+      <w:lvlJc w:val="left"/>
+      <w:pPr>
+        <w:tabs>
+          <w:tab w:val="num" w:pos="1440"/>
+        </w:tabs>
+        <w:ind w:left="1440" w:hanging="360"/>
+      </w:pPr>
+      <w:rPr>
+        <w:rFonts w:ascii="Courier New" w:hAnsi="Courier New" w:hint="default"/>
+        <w:sz w:val="20"/>
+      </w:rPr>
+    </w:lvl>
+    <w:lvl w:ilvl="2" w:tentative="1">
+      <w:start w:val="1"/>
+      <w:numFmt w:val="bullet"/>
+      <w:lvlText w:val=""/>
+      <w:lvlJc w:val="left"/>
+      <w:pPr>
+        <w:tabs>
+          <w:tab w:val="num" w:pos="2160"/>
+        </w:tabs>
+        <w:ind w:left="2160" w:hanging="360"/>
+      </w:pPr>
+      <w:rPr>
+        <w:rFonts w:ascii="Wingdings" w:hAnsi="Wingdings" w:hint="default"/>
+        <w:sz w:val="20"/>
+      </w:rPr>
+    </w:lvl>
+    <w:lvl w:ilvl="3" w:tentative="1">
+      <w:start w:val="1"/>
+      <w:numFmt w:val="bullet"/>
+      <w:lvlText w:val=""/>
+      <w:lvlJc w:val="left"/>
+      <w:pPr>
+        <w:tabs>
+          <w:tab w:val="num" w:pos="2880"/>
+        </w:tabs>
+        <w:ind w:left="2880" w:hanging="360"/>
+      </w:pPr>
+      <w:rPr>
+        <w:rFonts w:ascii="Wingdings" w:hAnsi="Wingdings" w:hint="default"/>
+        <w:sz w:val="20"/>
+      </w:rPr>
+    </w:lvl>
+    <w:lvl w:ilvl="4" w:tentative="1">
+      <w:start w:val="1"/>
+      <w:numFmt w:val="bullet"/>
+      <w:lvlText w:val=""/>
+      <w:lvlJc w:val="left"/>
+      <w:pPr>
+        <w:tabs>
+          <w:tab w:val="num" w:pos="3600"/>
+        </w:tabs>
+        <w:ind w:left="3600" w:hanging="360"/>
+      </w:pPr>
+      <w:rPr>
+        <w:rFonts w:ascii="Wingdings" w:hAnsi="Wingdings" w:hint="default"/>
+        <w:sz w:val="20"/>
+      </w:rPr>
+    </w:lvl>
+    <w:lvl w:ilvl="5" w:tentative="1">
+      <w:start w:val="1"/>
+      <w:numFmt w:val="bullet"/>
+      <w:lvlText w:val=""/>
+      <w:lvlJc w:val="left"/>
+      <w:pPr>
+        <w:tabs>
+          <w:tab w:val="num" w:pos="4320"/>
+        </w:tabs>
+        <w:ind w:left="4320" w:hanging="360"/>
+      </w:pPr>
+      <w:rPr>
+        <w:rFonts w:ascii="Wingdings" w:hAnsi="Wingdings" w:hint="default"/>
+        <w:sz w:val="20"/>
+      </w:rPr>
+    </w:lvl>
+    <w:lvl w:ilvl="6" w:tentative="1">
+      <w:start w:val="1"/>
+      <w:numFmt w:val="bullet"/>
+      <w:lvlText w:val=""/>
+      <w:lvlJc w:val="left"/>
+      <w:pPr>
+        <w:tabs>
+          <w:tab w:val="num" w:pos="5040"/>
+        </w:tabs>
+        <w:ind w:left="5040" w:hanging="360"/>
+      </w:pPr>
+      <w:rPr>
+        <w:rFonts w:ascii="Wingdings" w:hAnsi="Wingdings" w:hint="default"/>
+        <w:sz w:val="20"/>
+      </w:rPr>
+    </w:lvl>
+    <w:lvl w:ilvl="7" w:tentative="1">
+      <w:start w:val="1"/>
+      <w:numFmt w:val="bullet"/>
+      <w:lvlText w:val=""/>
+      <w:lvlJc w:val="left"/>
+      <w:pPr>
+        <w:tabs>
+          <w:tab w:val="num" w:pos="5760"/>
+        </w:tabs>
+        <w:ind w:left="5760" w:hanging="360"/>
+      </w:pPr>
+      <w:rPr>
+        <w:rFonts w:ascii="Wingdings" w:hAnsi="Wingdings" w:hint="default"/>
+        <w:sz w:val="20"/>
+      </w:rPr>
+    </w:lvl>
+    <w:lvl w:ilvl="8" w:tentative="1">
+      <w:start w:val="1"/>
+      <w:numFmt w:val="bullet"/>
+      <w:lvlText w:val=""/>
+      <w:lvlJc w:val="left"/>
+      <w:pPr>
+        <w:tabs>
+          <w:tab w:val="num" w:pos="6480"/>
+        </w:tabs>
+        <w:ind w:left="6480" w:hanging="360"/>
+      </w:pPr>
+      <w:rPr>
+        <w:rFonts w:ascii="Wingdings" w:hAnsi="Wingdings" w:hint="default"/>
+        <w:sz w:val="20"/>
+      </w:rPr>
+    </w:lvl>
+  </w:abstractNum>
+  <w:abstractNum w:abstractNumId="7" w15:restartNumberingAfterBreak="0">
     <w:nsid w:val="40467871"/>
     <w:multiLevelType w:val="hybridMultilevel"/>
     <w:tmpl w:val="D0003920"/>
@@ -14212,7 +14886,7 @@
       </w:rPr>
     </w:lvl>
   </w:abstractNum>
-  <w:abstractNum w:abstractNumId="5" w15:restartNumberingAfterBreak="0">
+  <w:abstractNum w:abstractNumId="8" w15:restartNumberingAfterBreak="0">
     <w:nsid w:val="4167471A"/>
     <w:multiLevelType w:val="hybridMultilevel"/>
     <w:tmpl w:val="CFCC76F2"/>
@@ -14325,7 +14999,156 @@
       </w:rPr>
     </w:lvl>
   </w:abstractNum>
-  <w:abstractNum w:abstractNumId="6" w15:restartNumberingAfterBreak="0">
+  <w:abstractNum w:abstractNumId="9" w15:restartNumberingAfterBreak="0">
+    <w:nsid w:val="435F59A4"/>
+    <w:multiLevelType w:val="multilevel"/>
+    <w:tmpl w:val="C2F6CAB2"/>
+    <w:lvl w:ilvl="0">
+      <w:start w:val="1"/>
+      <w:numFmt w:val="bullet"/>
+      <w:lvlText w:val=""/>
+      <w:lvlJc w:val="left"/>
+      <w:pPr>
+        <w:tabs>
+          <w:tab w:val="num" w:pos="720"/>
+        </w:tabs>
+        <w:ind w:left="720" w:hanging="360"/>
+      </w:pPr>
+      <w:rPr>
+        <w:rFonts w:ascii="Symbol" w:hAnsi="Symbol" w:hint="default"/>
+        <w:sz w:val="20"/>
+      </w:rPr>
+    </w:lvl>
+    <w:lvl w:ilvl="1" w:tentative="1">
+      <w:start w:val="1"/>
+      <w:numFmt w:val="bullet"/>
+      <w:lvlText w:val="o"/>
+      <w:lvlJc w:val="left"/>
+      <w:pPr>
+        <w:tabs>
+          <w:tab w:val="num" w:pos="1440"/>
+        </w:tabs>
+        <w:ind w:left="1440" w:hanging="360"/>
+      </w:pPr>
+      <w:rPr>
+        <w:rFonts w:ascii="Courier New" w:hAnsi="Courier New" w:hint="default"/>
+        <w:sz w:val="20"/>
+      </w:rPr>
+    </w:lvl>
+    <w:lvl w:ilvl="2" w:tentative="1">
+      <w:start w:val="1"/>
+      <w:numFmt w:val="bullet"/>
+      <w:lvlText w:val=""/>
+      <w:lvlJc w:val="left"/>
+      <w:pPr>
+        <w:tabs>
+          <w:tab w:val="num" w:pos="2160"/>
+        </w:tabs>
+        <w:ind w:left="2160" w:hanging="360"/>
+      </w:pPr>
+      <w:rPr>
+        <w:rFonts w:ascii="Wingdings" w:hAnsi="Wingdings" w:hint="default"/>
+        <w:sz w:val="20"/>
+      </w:rPr>
+    </w:lvl>
+    <w:lvl w:ilvl="3" w:tentative="1">
+      <w:start w:val="1"/>
+      <w:numFmt w:val="bullet"/>
+      <w:lvlText w:val=""/>
+      <w:lvlJc w:val="left"/>
+      <w:pPr>
+        <w:tabs>
+          <w:tab w:val="num" w:pos="2880"/>
+        </w:tabs>
+        <w:ind w:left="2880" w:hanging="360"/>
+      </w:pPr>
+      <w:rPr>
+        <w:rFonts w:ascii="Wingdings" w:hAnsi="Wingdings" w:hint="default"/>
+        <w:sz w:val="20"/>
+      </w:rPr>
+    </w:lvl>
+    <w:lvl w:ilvl="4" w:tentative="1">
+      <w:start w:val="1"/>
+      <w:numFmt w:val="bullet"/>
+      <w:lvlText w:val=""/>
+      <w:lvlJc w:val="left"/>
+      <w:pPr>
+        <w:tabs>
+          <w:tab w:val="num" w:pos="3600"/>
+        </w:tabs>
+        <w:ind w:left="3600" w:hanging="360"/>
+      </w:pPr>
+      <w:rPr>
+        <w:rFonts w:ascii="Wingdings" w:hAnsi="Wingdings" w:hint="default"/>
+        <w:sz w:val="20"/>
+      </w:rPr>
+    </w:lvl>
+    <w:lvl w:ilvl="5" w:tentative="1">
+      <w:start w:val="1"/>
+      <w:numFmt w:val="bullet"/>
+      <w:lvlText w:val=""/>
+      <w:lvlJc w:val="left"/>
+      <w:pPr>
+        <w:tabs>
+          <w:tab w:val="num" w:pos="4320"/>
+        </w:tabs>
+        <w:ind w:left="4320" w:hanging="360"/>
+      </w:pPr>
+      <w:rPr>
+        <w:rFonts w:ascii="Wingdings" w:hAnsi="Wingdings" w:hint="default"/>
+        <w:sz w:val="20"/>
+      </w:rPr>
+    </w:lvl>
+    <w:lvl w:ilvl="6" w:tentative="1">
+      <w:start w:val="1"/>
+      <w:numFmt w:val="bullet"/>
+      <w:lvlText w:val=""/>
+      <w:lvlJc w:val="left"/>
+      <w:pPr>
+        <w:tabs>
+          <w:tab w:val="num" w:pos="5040"/>
+        </w:tabs>
+        <w:ind w:left="5040" w:hanging="360"/>
+      </w:pPr>
+      <w:rPr>
+        <w:rFonts w:ascii="Wingdings" w:hAnsi="Wingdings" w:hint="default"/>
+        <w:sz w:val="20"/>
+      </w:rPr>
+    </w:lvl>
+    <w:lvl w:ilvl="7" w:tentative="1">
+      <w:start w:val="1"/>
+      <w:numFmt w:val="bullet"/>
+      <w:lvlText w:val=""/>
+      <w:lvlJc w:val="left"/>
+      <w:pPr>
+        <w:tabs>
+          <w:tab w:val="num" w:pos="5760"/>
+        </w:tabs>
+        <w:ind w:left="5760" w:hanging="360"/>
+      </w:pPr>
+      <w:rPr>
+        <w:rFonts w:ascii="Wingdings" w:hAnsi="Wingdings" w:hint="default"/>
+        <w:sz w:val="20"/>
+      </w:rPr>
+    </w:lvl>
+    <w:lvl w:ilvl="8" w:tentative="1">
+      <w:start w:val="1"/>
+      <w:numFmt w:val="bullet"/>
+      <w:lvlText w:val=""/>
+      <w:lvlJc w:val="left"/>
+      <w:pPr>
+        <w:tabs>
+          <w:tab w:val="num" w:pos="6480"/>
+        </w:tabs>
+        <w:ind w:left="6480" w:hanging="360"/>
+      </w:pPr>
+      <w:rPr>
+        <w:rFonts w:ascii="Wingdings" w:hAnsi="Wingdings" w:hint="default"/>
+        <w:sz w:val="20"/>
+      </w:rPr>
+    </w:lvl>
+  </w:abstractNum>
+  <w:abstractNum w:abstractNumId="10" w15:restartNumberingAfterBreak="0">
     <w:nsid w:val="4F1E7B1D"/>
     <w:multiLevelType w:val="multilevel"/>
     <w:tmpl w:val="7C5696FA"/>
@@ -14470,7 +15293,156 @@
       </w:rPr>
     </w:lvl>
   </w:abstractNum>
-  <w:abstractNum w:abstractNumId="7" w15:restartNumberingAfterBreak="0">
+  <w:abstractNum w:abstractNumId="11" w15:restartNumberingAfterBreak="0">
+    <w:nsid w:val="513652FA"/>
+    <w:multiLevelType w:val="multilevel"/>
+    <w:tmpl w:val="C2F6CAB2"/>
+    <w:lvl w:ilvl="0">
+      <w:start w:val="1"/>
+      <w:numFmt w:val="bullet"/>
+      <w:lvlText w:val=""/>
+      <w:lvlJc w:val="left"/>
+      <w:pPr>
+        <w:tabs>
+          <w:tab w:val="num" w:pos="720"/>
+        </w:tabs>
+        <w:ind w:left="720" w:hanging="360"/>
+      </w:pPr>
+      <w:rPr>
+        <w:rFonts w:ascii="Symbol" w:hAnsi="Symbol" w:hint="default"/>
+        <w:sz w:val="20"/>
+      </w:rPr>
+    </w:lvl>
+    <w:lvl w:ilvl="1" w:tentative="1">
+      <w:start w:val="1"/>
+      <w:numFmt w:val="bullet"/>
+      <w:lvlText w:val="o"/>
+      <w:lvlJc w:val="left"/>
+      <w:pPr>
+        <w:tabs>
+          <w:tab w:val="num" w:pos="1440"/>
+        </w:tabs>
+        <w:ind w:left="1440" w:hanging="360"/>
+      </w:pPr>
+      <w:rPr>
+        <w:rFonts w:ascii="Courier New" w:hAnsi="Courier New" w:hint="default"/>
+        <w:sz w:val="20"/>
+      </w:rPr>
+    </w:lvl>
+    <w:lvl w:ilvl="2" w:tentative="1">
+      <w:start w:val="1"/>
+      <w:numFmt w:val="bullet"/>
+      <w:lvlText w:val=""/>
+      <w:lvlJc w:val="left"/>
+      <w:pPr>
+        <w:tabs>
+          <w:tab w:val="num" w:pos="2160"/>
+        </w:tabs>
+        <w:ind w:left="2160" w:hanging="360"/>
+      </w:pPr>
+      <w:rPr>
+        <w:rFonts w:ascii="Wingdings" w:hAnsi="Wingdings" w:hint="default"/>
+        <w:sz w:val="20"/>
+      </w:rPr>
+    </w:lvl>
+    <w:lvl w:ilvl="3" w:tentative="1">
+      <w:start w:val="1"/>
+      <w:numFmt w:val="bullet"/>
+      <w:lvlText w:val=""/>
+      <w:lvlJc w:val="left"/>
+      <w:pPr>
+        <w:tabs>
+          <w:tab w:val="num" w:pos="2880"/>
+        </w:tabs>
+        <w:ind w:left="2880" w:hanging="360"/>
+      </w:pPr>
+      <w:rPr>
+        <w:rFonts w:ascii="Wingdings" w:hAnsi="Wingdings" w:hint="default"/>
+        <w:sz w:val="20"/>
+      </w:rPr>
+    </w:lvl>
+    <w:lvl w:ilvl="4" w:tentative="1">
+      <w:start w:val="1"/>
+      <w:numFmt w:val="bullet"/>
+      <w:lvlText w:val=""/>
+      <w:lvlJc w:val="left"/>
+      <w:pPr>
+        <w:tabs>
+          <w:tab w:val="num" w:pos="3600"/>
+        </w:tabs>
+        <w:ind w:left="3600" w:hanging="360"/>
+      </w:pPr>
+      <w:rPr>
+        <w:rFonts w:ascii="Wingdings" w:hAnsi="Wingdings" w:hint="default"/>
+        <w:sz w:val="20"/>
+      </w:rPr>
+    </w:lvl>
+    <w:lvl w:ilvl="5" w:tentative="1">
+      <w:start w:val="1"/>
+      <w:numFmt w:val="bullet"/>
+      <w:lvlText w:val=""/>
+      <w:lvlJc w:val="left"/>
+      <w:pPr>
+        <w:tabs>
+          <w:tab w:val="num" w:pos="4320"/>
+        </w:tabs>
+        <w:ind w:left="4320" w:hanging="360"/>
+      </w:pPr>
+      <w:rPr>
+        <w:rFonts w:ascii="Wingdings" w:hAnsi="Wingdings" w:hint="default"/>
+        <w:sz w:val="20"/>
+      </w:rPr>
+    </w:lvl>
+    <w:lvl w:ilvl="6" w:tentative="1">
+      <w:start w:val="1"/>
+      <w:numFmt w:val="bullet"/>
+      <w:lvlText w:val=""/>
+      <w:lvlJc w:val="left"/>
+      <w:pPr>
+        <w:tabs>
+          <w:tab w:val="num" w:pos="5040"/>
+        </w:tabs>
+        <w:ind w:left="5040" w:hanging="360"/>
+      </w:pPr>
+      <w:rPr>
+        <w:rFonts w:ascii="Wingdings" w:hAnsi="Wingdings" w:hint="default"/>
+        <w:sz w:val="20"/>
+      </w:rPr>
+    </w:lvl>
+    <w:lvl w:ilvl="7" w:tentative="1">
+      <w:start w:val="1"/>
+      <w:numFmt w:val="bullet"/>
+      <w:lvlText w:val=""/>
+      <w:lvlJc w:val="left"/>
+      <w:pPr>
+        <w:tabs>
+          <w:tab w:val="num" w:pos="5760"/>
+        </w:tabs>
+        <w:ind w:left="5760" w:hanging="360"/>
+      </w:pPr>
+      <w:rPr>
+        <w:rFonts w:ascii="Wingdings" w:hAnsi="Wingdings" w:hint="default"/>
+        <w:sz w:val="20"/>
+      </w:rPr>
+    </w:lvl>
+    <w:lvl w:ilvl="8" w:tentative="1">
+      <w:start w:val="1"/>
+      <w:numFmt w:val="bullet"/>
+      <w:lvlText w:val=""/>
+      <w:lvlJc w:val="left"/>
+      <w:pPr>
+        <w:tabs>
+          <w:tab w:val="num" w:pos="6480"/>
+        </w:tabs>
+        <w:ind w:left="6480" w:hanging="360"/>
+      </w:pPr>
+      <w:rPr>
+        <w:rFonts w:ascii="Wingdings" w:hAnsi="Wingdings" w:hint="default"/>
+        <w:sz w:val="20"/>
+      </w:rPr>
+    </w:lvl>
+  </w:abstractNum>
+  <w:abstractNum w:abstractNumId="12" w15:restartNumberingAfterBreak="0">
     <w:nsid w:val="5155699F"/>
     <w:multiLevelType w:val="hybridMultilevel"/>
     <w:tmpl w:val="7B7CB22A"/>
@@ -14583,7 +15555,7 @@
       </w:rPr>
     </w:lvl>
   </w:abstractNum>
-  <w:abstractNum w:abstractNumId="8" w15:restartNumberingAfterBreak="0">
+  <w:abstractNum w:abstractNumId="13" w15:restartNumberingAfterBreak="0">
     <w:nsid w:val="577A22A3"/>
     <w:multiLevelType w:val="hybridMultilevel"/>
     <w:tmpl w:val="24FA11AE"/>
@@ -14672,7 +15644,156 @@
       </w:pPr>
     </w:lvl>
   </w:abstractNum>
-  <w:abstractNum w:abstractNumId="9" w15:restartNumberingAfterBreak="0">
+  <w:abstractNum w:abstractNumId="14" w15:restartNumberingAfterBreak="0">
+    <w:nsid w:val="5CD47FB0"/>
+    <w:multiLevelType w:val="multilevel"/>
+    <w:tmpl w:val="C2F6CAB2"/>
+    <w:lvl w:ilvl="0">
+      <w:start w:val="1"/>
+      <w:numFmt w:val="bullet"/>
+      <w:lvlText w:val=""/>
+      <w:lvlJc w:val="left"/>
+      <w:pPr>
+        <w:tabs>
+          <w:tab w:val="num" w:pos="720"/>
+        </w:tabs>
+        <w:ind w:left="720" w:hanging="360"/>
+      </w:pPr>
+      <w:rPr>
+        <w:rFonts w:ascii="Symbol" w:hAnsi="Symbol" w:hint="default"/>
+        <w:sz w:val="20"/>
+      </w:rPr>
+    </w:lvl>
+    <w:lvl w:ilvl="1" w:tentative="1">
+      <w:start w:val="1"/>
+      <w:numFmt w:val="bullet"/>
+      <w:lvlText w:val="o"/>
+      <w:lvlJc w:val="left"/>
+      <w:pPr>
+        <w:tabs>
+          <w:tab w:val="num" w:pos="1440"/>
+        </w:tabs>
+        <w:ind w:left="1440" w:hanging="360"/>
+      </w:pPr>
+      <w:rPr>
+        <w:rFonts w:ascii="Courier New" w:hAnsi="Courier New" w:hint="default"/>
+        <w:sz w:val="20"/>
+      </w:rPr>
+    </w:lvl>
+    <w:lvl w:ilvl="2" w:tentative="1">
+      <w:start w:val="1"/>
+      <w:numFmt w:val="bullet"/>
+      <w:lvlText w:val=""/>
+      <w:lvlJc w:val="left"/>
+      <w:pPr>
+        <w:tabs>
+          <w:tab w:val="num" w:pos="2160"/>
+        </w:tabs>
+        <w:ind w:left="2160" w:hanging="360"/>
+      </w:pPr>
+      <w:rPr>
+        <w:rFonts w:ascii="Wingdings" w:hAnsi="Wingdings" w:hint="default"/>
+        <w:sz w:val="20"/>
+      </w:rPr>
+    </w:lvl>
+    <w:lvl w:ilvl="3" w:tentative="1">
+      <w:start w:val="1"/>
+      <w:numFmt w:val="bullet"/>
+      <w:lvlText w:val=""/>
+      <w:lvlJc w:val="left"/>
+      <w:pPr>
+        <w:tabs>
+          <w:tab w:val="num" w:pos="2880"/>
+        </w:tabs>
+        <w:ind w:left="2880" w:hanging="360"/>
+      </w:pPr>
+      <w:rPr>
+        <w:rFonts w:ascii="Wingdings" w:hAnsi="Wingdings" w:hint="default"/>
+        <w:sz w:val="20"/>
+      </w:rPr>
+    </w:lvl>
+    <w:lvl w:ilvl="4" w:tentative="1">
+      <w:start w:val="1"/>
+      <w:numFmt w:val="bullet"/>
+      <w:lvlText w:val=""/>
+      <w:lvlJc w:val="left"/>
+      <w:pPr>
+        <w:tabs>
+          <w:tab w:val="num" w:pos="3600"/>
+        </w:tabs>
+        <w:ind w:left="3600" w:hanging="360"/>
+      </w:pPr>
+      <w:rPr>
+        <w:rFonts w:ascii="Wingdings" w:hAnsi="Wingdings" w:hint="default"/>
+        <w:sz w:val="20"/>
+      </w:rPr>
+    </w:lvl>
+    <w:lvl w:ilvl="5" w:tentative="1">
+      <w:start w:val="1"/>
+      <w:numFmt w:val="bullet"/>
+      <w:lvlText w:val=""/>
+      <w:lvlJc w:val="left"/>
+      <w:pPr>
+        <w:tabs>
+          <w:tab w:val="num" w:pos="4320"/>
+        </w:tabs>
+        <w:ind w:left="4320" w:hanging="360"/>
+      </w:pPr>
+      <w:rPr>
+        <w:rFonts w:ascii="Wingdings" w:hAnsi="Wingdings" w:hint="default"/>
+        <w:sz w:val="20"/>
+      </w:rPr>
+    </w:lvl>
+    <w:lvl w:ilvl="6" w:tentative="1">
+      <w:start w:val="1"/>
+      <w:numFmt w:val="bullet"/>
+      <w:lvlText w:val=""/>
+      <w:lvlJc w:val="left"/>
+      <w:pPr>
+        <w:tabs>
+          <w:tab w:val="num" w:pos="5040"/>
+        </w:tabs>
+        <w:ind w:left="5040" w:hanging="360"/>
+      </w:pPr>
+      <w:rPr>
+        <w:rFonts w:ascii="Wingdings" w:hAnsi="Wingdings" w:hint="default"/>
+        <w:sz w:val="20"/>
+      </w:rPr>
+    </w:lvl>
+    <w:lvl w:ilvl="7" w:tentative="1">
+      <w:start w:val="1"/>
+      <w:numFmt w:val="bullet"/>
+      <w:lvlText w:val=""/>
+      <w:lvlJc w:val="left"/>
+      <w:pPr>
+        <w:tabs>
+          <w:tab w:val="num" w:pos="5760"/>
+        </w:tabs>
+        <w:ind w:left="5760" w:hanging="360"/>
+      </w:pPr>
+      <w:rPr>
+        <w:rFonts w:ascii="Wingdings" w:hAnsi="Wingdings" w:hint="default"/>
+        <w:sz w:val="20"/>
+      </w:rPr>
+    </w:lvl>
+    <w:lvl w:ilvl="8" w:tentative="1">
+      <w:start w:val="1"/>
+      <w:numFmt w:val="bullet"/>
+      <w:lvlText w:val=""/>
+      <w:lvlJc w:val="left"/>
+      <w:pPr>
+        <w:tabs>
+          <w:tab w:val="num" w:pos="6480"/>
+        </w:tabs>
+        <w:ind w:left="6480" w:hanging="360"/>
+      </w:pPr>
+      <w:rPr>
+        <w:rFonts w:ascii="Wingdings" w:hAnsi="Wingdings" w:hint="default"/>
+        <w:sz w:val="20"/>
+      </w:rPr>
+    </w:lvl>
+  </w:abstractNum>
+  <w:abstractNum w:abstractNumId="15" w15:restartNumberingAfterBreak="0">
     <w:nsid w:val="5CD94B2A"/>
     <w:multiLevelType w:val="hybridMultilevel"/>
     <w:tmpl w:val="93C0C9EA"/>
@@ -14758,7 +15879,156 @@
       </w:pPr>
     </w:lvl>
   </w:abstractNum>
-  <w:abstractNum w:abstractNumId="10" w15:restartNumberingAfterBreak="0">
+  <w:abstractNum w:abstractNumId="16" w15:restartNumberingAfterBreak="0">
+    <w:nsid w:val="5E397CFE"/>
+    <w:multiLevelType w:val="multilevel"/>
+    <w:tmpl w:val="C2F6CAB2"/>
+    <w:lvl w:ilvl="0">
+      <w:start w:val="1"/>
+      <w:numFmt w:val="bullet"/>
+      <w:lvlText w:val=""/>
+      <w:lvlJc w:val="left"/>
+      <w:pPr>
+        <w:tabs>
+          <w:tab w:val="num" w:pos="720"/>
+        </w:tabs>
+        <w:ind w:left="720" w:hanging="360"/>
+      </w:pPr>
+      <w:rPr>
+        <w:rFonts w:ascii="Symbol" w:hAnsi="Symbol" w:hint="default"/>
+        <w:sz w:val="20"/>
+      </w:rPr>
+    </w:lvl>
+    <w:lvl w:ilvl="1" w:tentative="1">
+      <w:start w:val="1"/>
+      <w:numFmt w:val="bullet"/>
+      <w:lvlText w:val="o"/>
+      <w:lvlJc w:val="left"/>
+      <w:pPr>
+        <w:tabs>
+          <w:tab w:val="num" w:pos="1440"/>
+        </w:tabs>
+        <w:ind w:left="1440" w:hanging="360"/>
+      </w:pPr>
+      <w:rPr>
+        <w:rFonts w:ascii="Courier New" w:hAnsi="Courier New" w:hint="default"/>
+        <w:sz w:val="20"/>
+      </w:rPr>
+    </w:lvl>
+    <w:lvl w:ilvl="2" w:tentative="1">
+      <w:start w:val="1"/>
+      <w:numFmt w:val="bullet"/>
+      <w:lvlText w:val=""/>
+      <w:lvlJc w:val="left"/>
+      <w:pPr>
+        <w:tabs>
+          <w:tab w:val="num" w:pos="2160"/>
+        </w:tabs>
+        <w:ind w:left="2160" w:hanging="360"/>
+      </w:pPr>
+      <w:rPr>
+        <w:rFonts w:ascii="Wingdings" w:hAnsi="Wingdings" w:hint="default"/>
+        <w:sz w:val="20"/>
+      </w:rPr>
+    </w:lvl>
+    <w:lvl w:ilvl="3" w:tentative="1">
+      <w:start w:val="1"/>
+      <w:numFmt w:val="bullet"/>
+      <w:lvlText w:val=""/>
+      <w:lvlJc w:val="left"/>
+      <w:pPr>
+        <w:tabs>
+          <w:tab w:val="num" w:pos="2880"/>
+        </w:tabs>
+        <w:ind w:left="2880" w:hanging="360"/>
+      </w:pPr>
+      <w:rPr>
+        <w:rFonts w:ascii="Wingdings" w:hAnsi="Wingdings" w:hint="default"/>
+        <w:sz w:val="20"/>
+      </w:rPr>
+    </w:lvl>
+    <w:lvl w:ilvl="4" w:tentative="1">
+      <w:start w:val="1"/>
+      <w:numFmt w:val="bullet"/>
+      <w:lvlText w:val=""/>
+      <w:lvlJc w:val="left"/>
+      <w:pPr>
+        <w:tabs>
+          <w:tab w:val="num" w:pos="3600"/>
+        </w:tabs>
+        <w:ind w:left="3600" w:hanging="360"/>
+      </w:pPr>
+      <w:rPr>
+        <w:rFonts w:ascii="Wingdings" w:hAnsi="Wingdings" w:hint="default"/>
+        <w:sz w:val="20"/>
+      </w:rPr>
+    </w:lvl>
+    <w:lvl w:ilvl="5" w:tentative="1">
+      <w:start w:val="1"/>
+      <w:numFmt w:val="bullet"/>
+      <w:lvlText w:val=""/>
+      <w:lvlJc w:val="left"/>
+      <w:pPr>
+        <w:tabs>
+          <w:tab w:val="num" w:pos="4320"/>
+        </w:tabs>
+        <w:ind w:left="4320" w:hanging="360"/>
+      </w:pPr>
+      <w:rPr>
+        <w:rFonts w:ascii="Wingdings" w:hAnsi="Wingdings" w:hint="default"/>
+        <w:sz w:val="20"/>
+      </w:rPr>
+    </w:lvl>
+    <w:lvl w:ilvl="6" w:tentative="1">
+      <w:start w:val="1"/>
+      <w:numFmt w:val="bullet"/>
+      <w:lvlText w:val=""/>
+      <w:lvlJc w:val="left"/>
+      <w:pPr>
+        <w:tabs>
+          <w:tab w:val="num" w:pos="5040"/>
+        </w:tabs>
+        <w:ind w:left="5040" w:hanging="360"/>
+      </w:pPr>
+      <w:rPr>
+        <w:rFonts w:ascii="Wingdings" w:hAnsi="Wingdings" w:hint="default"/>
+        <w:sz w:val="20"/>
+      </w:rPr>
+    </w:lvl>
+    <w:lvl w:ilvl="7" w:tentative="1">
+      <w:start w:val="1"/>
+      <w:numFmt w:val="bullet"/>
+      <w:lvlText w:val=""/>
+      <w:lvlJc w:val="left"/>
+      <w:pPr>
+        <w:tabs>
+          <w:tab w:val="num" w:pos="5760"/>
+        </w:tabs>
+        <w:ind w:left="5760" w:hanging="360"/>
+      </w:pPr>
+      <w:rPr>
+        <w:rFonts w:ascii="Wingdings" w:hAnsi="Wingdings" w:hint="default"/>
+        <w:sz w:val="20"/>
+      </w:rPr>
+    </w:lvl>
+    <w:lvl w:ilvl="8" w:tentative="1">
+      <w:start w:val="1"/>
+      <w:numFmt w:val="bullet"/>
+      <w:lvlText w:val=""/>
+      <w:lvlJc w:val="left"/>
+      <w:pPr>
+        <w:tabs>
+          <w:tab w:val="num" w:pos="6480"/>
+        </w:tabs>
+        <w:ind w:left="6480" w:hanging="360"/>
+      </w:pPr>
+      <w:rPr>
+        <w:rFonts w:ascii="Wingdings" w:hAnsi="Wingdings" w:hint="default"/>
+        <w:sz w:val="20"/>
+      </w:rPr>
+    </w:lvl>
+  </w:abstractNum>
+  <w:abstractNum w:abstractNumId="17" w15:restartNumberingAfterBreak="0">
     <w:nsid w:val="5FFA3219"/>
     <w:multiLevelType w:val="multilevel"/>
     <w:tmpl w:val="BF941FF2"/>
@@ -14879,7 +16149,7 @@
       </w:rPr>
     </w:lvl>
   </w:abstractNum>
-  <w:abstractNum w:abstractNumId="11" w15:restartNumberingAfterBreak="0">
+  <w:abstractNum w:abstractNumId="18" w15:restartNumberingAfterBreak="0">
     <w:nsid w:val="668F3EF9"/>
     <w:multiLevelType w:val="hybridMultilevel"/>
     <w:tmpl w:val="0CAEAA56"/>
@@ -14992,7 +16262,7 @@
       </w:rPr>
     </w:lvl>
   </w:abstractNum>
-  <w:abstractNum w:abstractNumId="12" w15:restartNumberingAfterBreak="0">
+  <w:abstractNum w:abstractNumId="19" w15:restartNumberingAfterBreak="0">
     <w:nsid w:val="68F259B7"/>
     <w:multiLevelType w:val="multilevel"/>
     <w:tmpl w:val="C67C3BF6"/>
@@ -15137,7 +16407,7 @@
       </w:rPr>
     </w:lvl>
   </w:abstractNum>
-  <w:abstractNum w:abstractNumId="13" w15:restartNumberingAfterBreak="0">
+  <w:abstractNum w:abstractNumId="20" w15:restartNumberingAfterBreak="0">
     <w:nsid w:val="72B962BB"/>
     <w:multiLevelType w:val="hybridMultilevel"/>
     <w:tmpl w:val="C41271FE"/>
@@ -15250,7 +16520,305 @@
       </w:rPr>
     </w:lvl>
   </w:abstractNum>
-  <w:abstractNum w:abstractNumId="14" w15:restartNumberingAfterBreak="0">
+  <w:abstractNum w:abstractNumId="21" w15:restartNumberingAfterBreak="0">
+    <w:nsid w:val="764A3915"/>
+    <w:multiLevelType w:val="multilevel"/>
+    <w:tmpl w:val="C2F6CAB2"/>
+    <w:lvl w:ilvl="0">
+      <w:start w:val="1"/>
+      <w:numFmt w:val="bullet"/>
+      <w:lvlText w:val=""/>
+      <w:lvlJc w:val="left"/>
+      <w:pPr>
+        <w:tabs>
+          <w:tab w:val="num" w:pos="720"/>
+        </w:tabs>
+        <w:ind w:left="720" w:hanging="360"/>
+      </w:pPr>
+      <w:rPr>
+        <w:rFonts w:ascii="Symbol" w:hAnsi="Symbol" w:hint="default"/>
+        <w:sz w:val="20"/>
+      </w:rPr>
+    </w:lvl>
+    <w:lvl w:ilvl="1" w:tentative="1">
+      <w:start w:val="1"/>
+      <w:numFmt w:val="bullet"/>
+      <w:lvlText w:val="o"/>
+      <w:lvlJc w:val="left"/>
+      <w:pPr>
+        <w:tabs>
+          <w:tab w:val="num" w:pos="1440"/>
+        </w:tabs>
+        <w:ind w:left="1440" w:hanging="360"/>
+      </w:pPr>
+      <w:rPr>
+        <w:rFonts w:ascii="Courier New" w:hAnsi="Courier New" w:hint="default"/>
+        <w:sz w:val="20"/>
+      </w:rPr>
+    </w:lvl>
+    <w:lvl w:ilvl="2" w:tentative="1">
+      <w:start w:val="1"/>
+      <w:numFmt w:val="bullet"/>
+      <w:lvlText w:val=""/>
+      <w:lvlJc w:val="left"/>
+      <w:pPr>
+        <w:tabs>
+          <w:tab w:val="num" w:pos="2160"/>
+        </w:tabs>
+        <w:ind w:left="2160" w:hanging="360"/>
+      </w:pPr>
+      <w:rPr>
+        <w:rFonts w:ascii="Wingdings" w:hAnsi="Wingdings" w:hint="default"/>
+        <w:sz w:val="20"/>
+      </w:rPr>
+    </w:lvl>
+    <w:lvl w:ilvl="3" w:tentative="1">
+      <w:start w:val="1"/>
+      <w:numFmt w:val="bullet"/>
+      <w:lvlText w:val=""/>
+      <w:lvlJc w:val="left"/>
+      <w:pPr>
+        <w:tabs>
+          <w:tab w:val="num" w:pos="2880"/>
+        </w:tabs>
+        <w:ind w:left="2880" w:hanging="360"/>
+      </w:pPr>
+      <w:rPr>
+        <w:rFonts w:ascii="Wingdings" w:hAnsi="Wingdings" w:hint="default"/>
+        <w:sz w:val="20"/>
+      </w:rPr>
+    </w:lvl>
+    <w:lvl w:ilvl="4" w:tentative="1">
+      <w:start w:val="1"/>
+      <w:numFmt w:val="bullet"/>
+      <w:lvlText w:val=""/>
+      <w:lvlJc w:val="left"/>
+      <w:pPr>
+        <w:tabs>
+          <w:tab w:val="num" w:pos="3600"/>
+        </w:tabs>
+        <w:ind w:left="3600" w:hanging="360"/>
+      </w:pPr>
+      <w:rPr>
+        <w:rFonts w:ascii="Wingdings" w:hAnsi="Wingdings" w:hint="default"/>
+        <w:sz w:val="20"/>
+      </w:rPr>
+    </w:lvl>
+    <w:lvl w:ilvl="5" w:tentative="1">
+      <w:start w:val="1"/>
+      <w:numFmt w:val="bullet"/>
+      <w:lvlText w:val=""/>
+      <w:lvlJc w:val="left"/>
+      <w:pPr>
+        <w:tabs>
+          <w:tab w:val="num" w:pos="4320"/>
+        </w:tabs>
+        <w:ind w:left="4320" w:hanging="360"/>
+      </w:pPr>
+      <w:rPr>
+        <w:rFonts w:ascii="Wingdings" w:hAnsi="Wingdings" w:hint="default"/>
+        <w:sz w:val="20"/>
+      </w:rPr>
+    </w:lvl>
+    <w:lvl w:ilvl="6" w:tentative="1">
+      <w:start w:val="1"/>
+      <w:numFmt w:val="bullet"/>
+      <w:lvlText w:val=""/>
+      <w:lvlJc w:val="left"/>
+      <w:pPr>
+        <w:tabs>
+          <w:tab w:val="num" w:pos="5040"/>
+        </w:tabs>
+        <w:ind w:left="5040" w:hanging="360"/>
+      </w:pPr>
+      <w:rPr>
+        <w:rFonts w:ascii="Wingdings" w:hAnsi="Wingdings" w:hint="default"/>
+        <w:sz w:val="20"/>
+      </w:rPr>
+    </w:lvl>
+    <w:lvl w:ilvl="7" w:tentative="1">
+      <w:start w:val="1"/>
+      <w:numFmt w:val="bullet"/>
+      <w:lvlText w:val=""/>
+      <w:lvlJc w:val="left"/>
+      <w:pPr>
+        <w:tabs>
+          <w:tab w:val="num" w:pos="5760"/>
+        </w:tabs>
+        <w:ind w:left="5760" w:hanging="360"/>
+      </w:pPr>
+      <w:rPr>
+        <w:rFonts w:ascii="Wingdings" w:hAnsi="Wingdings" w:hint="default"/>
+        <w:sz w:val="20"/>
+      </w:rPr>
+    </w:lvl>
+    <w:lvl w:ilvl="8" w:tentative="1">
+      <w:start w:val="1"/>
+      <w:numFmt w:val="bullet"/>
+      <w:lvlText w:val=""/>
+      <w:lvlJc w:val="left"/>
+      <w:pPr>
+        <w:tabs>
+          <w:tab w:val="num" w:pos="6480"/>
+        </w:tabs>
+        <w:ind w:left="6480" w:hanging="360"/>
+      </w:pPr>
+      <w:rPr>
+        <w:rFonts w:ascii="Wingdings" w:hAnsi="Wingdings" w:hint="default"/>
+        <w:sz w:val="20"/>
+      </w:rPr>
+    </w:lvl>
+  </w:abstractNum>
+  <w:abstractNum w:abstractNumId="22" w15:restartNumberingAfterBreak="0">
+    <w:nsid w:val="7C593A57"/>
+    <w:multiLevelType w:val="multilevel"/>
+    <w:tmpl w:val="C2F6CAB2"/>
+    <w:lvl w:ilvl="0">
+      <w:start w:val="1"/>
+      <w:numFmt w:val="bullet"/>
+      <w:lvlText w:val=""/>
+      <w:lvlJc w:val="left"/>
+      <w:pPr>
+        <w:tabs>
+          <w:tab w:val="num" w:pos="720"/>
+        </w:tabs>
+        <w:ind w:left="720" w:hanging="360"/>
+      </w:pPr>
+      <w:rPr>
+        <w:rFonts w:ascii="Symbol" w:hAnsi="Symbol" w:hint="default"/>
+        <w:sz w:val="20"/>
+      </w:rPr>
+    </w:lvl>
+    <w:lvl w:ilvl="1" w:tentative="1">
+      <w:start w:val="1"/>
+      <w:numFmt w:val="bullet"/>
+      <w:lvlText w:val="o"/>
+      <w:lvlJc w:val="left"/>
+      <w:pPr>
+        <w:tabs>
+          <w:tab w:val="num" w:pos="1440"/>
+        </w:tabs>
+        <w:ind w:left="1440" w:hanging="360"/>
+      </w:pPr>
+      <w:rPr>
+        <w:rFonts w:ascii="Courier New" w:hAnsi="Courier New" w:hint="default"/>
+        <w:sz w:val="20"/>
+      </w:rPr>
+    </w:lvl>
+    <w:lvl w:ilvl="2" w:tentative="1">
+      <w:start w:val="1"/>
+      <w:numFmt w:val="bullet"/>
+      <w:lvlText w:val=""/>
+      <w:lvlJc w:val="left"/>
+      <w:pPr>
+        <w:tabs>
+          <w:tab w:val="num" w:pos="2160"/>
+        </w:tabs>
+        <w:ind w:left="2160" w:hanging="360"/>
+      </w:pPr>
+      <w:rPr>
+        <w:rFonts w:ascii="Wingdings" w:hAnsi="Wingdings" w:hint="default"/>
+        <w:sz w:val="20"/>
+      </w:rPr>
+    </w:lvl>
+    <w:lvl w:ilvl="3" w:tentative="1">
+      <w:start w:val="1"/>
+      <w:numFmt w:val="bullet"/>
+      <w:lvlText w:val=""/>
+      <w:lvlJc w:val="left"/>
+      <w:pPr>
+        <w:tabs>
+          <w:tab w:val="num" w:pos="2880"/>
+        </w:tabs>
+        <w:ind w:left="2880" w:hanging="360"/>
+      </w:pPr>
+      <w:rPr>
+        <w:rFonts w:ascii="Wingdings" w:hAnsi="Wingdings" w:hint="default"/>
+        <w:sz w:val="20"/>
+      </w:rPr>
+    </w:lvl>
+    <w:lvl w:ilvl="4" w:tentative="1">
+      <w:start w:val="1"/>
+      <w:numFmt w:val="bullet"/>
+      <w:lvlText w:val=""/>
+      <w:lvlJc w:val="left"/>
+      <w:pPr>
+        <w:tabs>
+          <w:tab w:val="num" w:pos="3600"/>
+        </w:tabs>
+        <w:ind w:left="3600" w:hanging="360"/>
+      </w:pPr>
+      <w:rPr>
+        <w:rFonts w:ascii="Wingdings" w:hAnsi="Wingdings" w:hint="default"/>
+        <w:sz w:val="20"/>
+      </w:rPr>
+    </w:lvl>
+    <w:lvl w:ilvl="5" w:tentative="1">
+      <w:start w:val="1"/>
+      <w:numFmt w:val="bullet"/>
+      <w:lvlText w:val=""/>
+      <w:lvlJc w:val="left"/>
+      <w:pPr>
+        <w:tabs>
+          <w:tab w:val="num" w:pos="4320"/>
+        </w:tabs>
+        <w:ind w:left="4320" w:hanging="360"/>
+      </w:pPr>
+      <w:rPr>
+        <w:rFonts w:ascii="Wingdings" w:hAnsi="Wingdings" w:hint="default"/>
+        <w:sz w:val="20"/>
+      </w:rPr>
+    </w:lvl>
+    <w:lvl w:ilvl="6" w:tentative="1">
+      <w:start w:val="1"/>
+      <w:numFmt w:val="bullet"/>
+      <w:lvlText w:val=""/>
+      <w:lvlJc w:val="left"/>
+      <w:pPr>
+        <w:tabs>
+          <w:tab w:val="num" w:pos="5040"/>
+        </w:tabs>
+        <w:ind w:left="5040" w:hanging="360"/>
+      </w:pPr>
+      <w:rPr>
+        <w:rFonts w:ascii="Wingdings" w:hAnsi="Wingdings" w:hint="default"/>
+        <w:sz w:val="20"/>
+      </w:rPr>
+    </w:lvl>
+    <w:lvl w:ilvl="7" w:tentative="1">
+      <w:start w:val="1"/>
+      <w:numFmt w:val="bullet"/>
+      <w:lvlText w:val=""/>
+      <w:lvlJc w:val="left"/>
+      <w:pPr>
+        <w:tabs>
+          <w:tab w:val="num" w:pos="5760"/>
+        </w:tabs>
+        <w:ind w:left="5760" w:hanging="360"/>
+      </w:pPr>
+      <w:rPr>
+        <w:rFonts w:ascii="Wingdings" w:hAnsi="Wingdings" w:hint="default"/>
+        <w:sz w:val="20"/>
+      </w:rPr>
+    </w:lvl>
+    <w:lvl w:ilvl="8" w:tentative="1">
+      <w:start w:val="1"/>
+      <w:numFmt w:val="bullet"/>
+      <w:lvlText w:val=""/>
+      <w:lvlJc w:val="left"/>
+      <w:pPr>
+        <w:tabs>
+          <w:tab w:val="num" w:pos="6480"/>
+        </w:tabs>
+        <w:ind w:left="6480" w:hanging="360"/>
+      </w:pPr>
+      <w:rPr>
+        <w:rFonts w:ascii="Wingdings" w:hAnsi="Wingdings" w:hint="default"/>
+        <w:sz w:val="20"/>
+      </w:rPr>
+    </w:lvl>
+  </w:abstractNum>
+  <w:abstractNum w:abstractNumId="23" w15:restartNumberingAfterBreak="0">
     <w:nsid w:val="7DAF04A5"/>
     <w:multiLevelType w:val="hybridMultilevel"/>
     <w:tmpl w:val="B1FEF8CE"/>
@@ -15363,7 +16931,7 @@
       </w:rPr>
     </w:lvl>
   </w:abstractNum>
-  <w:abstractNum w:abstractNumId="15" w15:restartNumberingAfterBreak="0">
+  <w:abstractNum w:abstractNumId="24" w15:restartNumberingAfterBreak="0">
     <w:nsid w:val="7E210B78"/>
     <w:multiLevelType w:val="hybridMultilevel"/>
     <w:tmpl w:val="1B921E94"/>
@@ -15453,52 +17021,79 @@
     </w:lvl>
   </w:abstractNum>
   <w:num w:numId="1">
+    <w:abstractNumId w:val="19"/>
+  </w:num>
+  <w:num w:numId="2">
+    <w:abstractNumId w:val="10"/>
+  </w:num>
+  <w:num w:numId="3">
+    <w:abstractNumId w:val="3"/>
+  </w:num>
+  <w:num w:numId="4">
+    <w:abstractNumId w:val="15"/>
+  </w:num>
+  <w:num w:numId="5">
+    <w:abstractNumId w:val="23"/>
+  </w:num>
+  <w:num w:numId="6">
+    <w:abstractNumId w:val="20"/>
+  </w:num>
+  <w:num w:numId="7">
+    <w:abstractNumId w:val="17"/>
+  </w:num>
+  <w:num w:numId="8">
+    <w:abstractNumId w:val="13"/>
+  </w:num>
+  <w:num w:numId="9">
+    <w:abstractNumId w:val="24"/>
+  </w:num>
+  <w:num w:numId="10">
+    <w:abstractNumId w:val="18"/>
+  </w:num>
+  <w:num w:numId="11">
     <w:abstractNumId w:val="12"/>
   </w:num>
-  <w:num w:numId="2">
+  <w:num w:numId="12">
+    <w:abstractNumId w:val="2"/>
+  </w:num>
+  <w:num w:numId="13">
+    <w:abstractNumId w:val="8"/>
+  </w:num>
+  <w:num w:numId="14">
+    <w:abstractNumId w:val="5"/>
+  </w:num>
+  <w:num w:numId="15">
+    <w:abstractNumId w:val="7"/>
+  </w:num>
+  <w:num w:numId="16">
+    <w:abstractNumId w:val="1"/>
+  </w:num>
+  <w:num w:numId="17">
+    <w:abstractNumId w:val="14"/>
+  </w:num>
+  <w:num w:numId="18">
+    <w:abstractNumId w:val="21"/>
+  </w:num>
+  <w:num w:numId="19">
+    <w:abstractNumId w:val="4"/>
+  </w:num>
+  <w:num w:numId="20">
+    <w:abstractNumId w:val="0"/>
+  </w:num>
+  <w:num w:numId="21">
     <w:abstractNumId w:val="6"/>
   </w:num>
-  <w:num w:numId="3">
-    <w:abstractNumId w:val="2"/>
+  <w:num w:numId="22">
+    <w:abstractNumId w:val="22"/>
   </w:num>
-  <w:num w:numId="4">
+  <w:num w:numId="23">
+    <w:abstractNumId w:val="11"/>
+  </w:num>
+  <w:num w:numId="24">
     <w:abstractNumId w:val="9"/>
   </w:num>
-  <w:num w:numId="5">
-    <w:abstractNumId w:val="14"/>
-  </w:num>
-  <w:num w:numId="6">
-    <w:abstractNumId w:val="13"/>
-  </w:num>
-  <w:num w:numId="7">
-    <w:abstractNumId w:val="10"/>
-  </w:num>
-  <w:num w:numId="8">
-    <w:abstractNumId w:val="8"/>
-  </w:num>
-  <w:num w:numId="9">
-    <w:abstractNumId w:val="15"/>
-  </w:num>
-  <w:num w:numId="10">
-    <w:abstractNumId w:val="11"/>
-  </w:num>
-  <w:num w:numId="11">
-    <w:abstractNumId w:val="7"/>
-  </w:num>
-  <w:num w:numId="12">
-    <w:abstractNumId w:val="1"/>
-  </w:num>
-  <w:num w:numId="13">
-    <w:abstractNumId w:val="5"/>
-  </w:num>
-  <w:num w:numId="14">
-    <w:abstractNumId w:val="3"/>
-  </w:num>
-  <w:num w:numId="15">
-    <w:abstractNumId w:val="4"/>
-  </w:num>
-  <w:num w:numId="16">
-    <w:abstractNumId w:val="0"/>
+  <w:num w:numId="25">
+    <w:abstractNumId w:val="16"/>
   </w:num>
   <w:numIdMacAtCleanup w:val="9"/>
 </w:numbering>
@@ -15897,7 +17492,7 @@
   <w:style w:type="paragraph" w:default="1" w:styleId="Normal">
     <w:name w:val="Normal"/>
     <w:qFormat/>
-    <w:rsid w:val="00C21A56"/>
+    <w:rsid w:val="002A6084"/>
     <w:pPr>
       <w:spacing w:after="200" w:line="276" w:lineRule="auto"/>
       <w:jc w:val="both"/>
@@ -16976,7 +18571,7 @@
 </file>
 
 <file path=customXml/itemProps1.xml><?xml version="1.0" encoding="utf-8"?>
-<ds:datastoreItem xmlns:ds="http://schemas.openxmlformats.org/officeDocument/2006/customXml" ds:itemID="{6CB8550B-86F2-444B-A185-6E647CCD918E}">
+<ds:datastoreItem xmlns:ds="http://schemas.openxmlformats.org/officeDocument/2006/customXml" ds:itemID="{900645A0-F5BD-4E84-BF26-F114038CDBD9}">
   <ds:schemaRefs>
     <ds:schemaRef ds:uri="http://schemas.openxmlformats.org/officeDocument/2006/bibliography"/>
   </ds:schemaRefs>

</xml_diff>